<commit_message>
Atualiza~coes na classe usuario, relatorio de usuario
</commit_message>
<xml_diff>
--- a/documentacaoPi/Gestao de projetos/ERS - ProjetoMula Car.docx
+++ b/documentacaoPi/Gestao de projetos/ERS - ProjetoMula Car.docx
@@ -165,7 +165,23 @@
           <w:rFonts w:ascii="Verdana" w:hAnsi="Verdana"/>
           <w:sz w:val="22"/>
         </w:rPr>
-        <w:t>Líder: Prof. Eugênio Júlio Messala Cândido Carvalho</w:t>
+        <w:t xml:space="preserve">Líder: Prof. Eugênio Júlio </w:t>
+      </w:r>
+      <w:proofErr w:type="spellStart"/>
+      <w:r>
+        <w:rPr>
+          <w:rFonts w:ascii="Verdana" w:hAnsi="Verdana"/>
+          <w:sz w:val="22"/>
+        </w:rPr>
+        <w:t>Messala</w:t>
+      </w:r>
+      <w:proofErr w:type="spellEnd"/>
+      <w:r>
+        <w:rPr>
+          <w:rFonts w:ascii="Verdana" w:hAnsi="Verdana"/>
+          <w:sz w:val="22"/>
+        </w:rPr>
+        <w:t xml:space="preserve"> Cândido Carvalho</w:t>
       </w:r>
     </w:p>
     <w:p>
@@ -424,7 +440,27 @@
           <w:bCs/>
           <w:sz w:val="22"/>
         </w:rPr>
-        <w:t>Goiânia GO, 20 de Novembro de 2020.</w:t>
+        <w:t xml:space="preserve">Goiânia GO, 20 de </w:t>
+      </w:r>
+      <w:proofErr w:type="gramStart"/>
+      <w:r>
+        <w:rPr>
+          <w:rFonts w:ascii="Verdana" w:hAnsi="Verdana"/>
+          <w:b/>
+          <w:bCs/>
+          <w:sz w:val="22"/>
+        </w:rPr>
+        <w:t>Novembro</w:t>
+      </w:r>
+      <w:proofErr w:type="gramEnd"/>
+      <w:r>
+        <w:rPr>
+          <w:rFonts w:ascii="Verdana" w:hAnsi="Verdana"/>
+          <w:b/>
+          <w:bCs/>
+          <w:sz w:val="22"/>
+        </w:rPr>
+        <w:t xml:space="preserve"> de 2020.</w:t>
       </w:r>
       <w:r>
         <w:rPr>
@@ -735,12 +771,21 @@
                 <w:sz w:val="22"/>
               </w:rPr>
             </w:pPr>
-            <w:r>
-              <w:rPr>
-                <w:rFonts w:ascii="Verdana" w:hAnsi="Verdana"/>
-                <w:sz w:val="22"/>
-              </w:rPr>
-              <w:t>Primeiro versão do preenchimento desta ERS</w:t>
+            <w:proofErr w:type="gramStart"/>
+            <w:r>
+              <w:rPr>
+                <w:rFonts w:ascii="Verdana" w:hAnsi="Verdana"/>
+                <w:sz w:val="22"/>
+              </w:rPr>
+              <w:t>Primeiro versão</w:t>
+            </w:r>
+            <w:proofErr w:type="gramEnd"/>
+            <w:r>
+              <w:rPr>
+                <w:rFonts w:ascii="Verdana" w:hAnsi="Verdana"/>
+                <w:sz w:val="22"/>
+              </w:rPr>
+              <w:t xml:space="preserve"> do preenchimento desta ERS</w:t>
             </w:r>
           </w:p>
         </w:tc>
@@ -798,7 +843,39 @@
                 <w:rFonts w:ascii="Verdana" w:hAnsi="Verdana"/>
                 <w:sz w:val="22"/>
               </w:rPr>
-              <w:t>[dd/mm/aaaa]</w:t>
+              <w:t>[</w:t>
+            </w:r>
+            <w:proofErr w:type="spellStart"/>
+            <w:r>
+              <w:rPr>
+                <w:rFonts w:ascii="Verdana" w:hAnsi="Verdana"/>
+                <w:sz w:val="22"/>
+              </w:rPr>
+              <w:t>dd</w:t>
+            </w:r>
+            <w:proofErr w:type="spellEnd"/>
+            <w:r>
+              <w:rPr>
+                <w:rFonts w:ascii="Verdana" w:hAnsi="Verdana"/>
+                <w:sz w:val="22"/>
+              </w:rPr>
+              <w:t>/mm/</w:t>
+            </w:r>
+            <w:proofErr w:type="spellStart"/>
+            <w:r>
+              <w:rPr>
+                <w:rFonts w:ascii="Verdana" w:hAnsi="Verdana"/>
+                <w:sz w:val="22"/>
+              </w:rPr>
+              <w:t>aaaa</w:t>
+            </w:r>
+            <w:proofErr w:type="spellEnd"/>
+            <w:r>
+              <w:rPr>
+                <w:rFonts w:ascii="Verdana" w:hAnsi="Verdana"/>
+                <w:sz w:val="22"/>
+              </w:rPr>
+              <w:t>]</w:t>
             </w:r>
           </w:p>
         </w:tc>
@@ -912,7 +989,39 @@
                 <w:rFonts w:ascii="Verdana" w:hAnsi="Verdana"/>
                 <w:sz w:val="22"/>
               </w:rPr>
-              <w:t>[dd/mm/aaaa]</w:t>
+              <w:t>[</w:t>
+            </w:r>
+            <w:proofErr w:type="spellStart"/>
+            <w:r>
+              <w:rPr>
+                <w:rFonts w:ascii="Verdana" w:hAnsi="Verdana"/>
+                <w:sz w:val="22"/>
+              </w:rPr>
+              <w:t>dd</w:t>
+            </w:r>
+            <w:proofErr w:type="spellEnd"/>
+            <w:r>
+              <w:rPr>
+                <w:rFonts w:ascii="Verdana" w:hAnsi="Verdana"/>
+                <w:sz w:val="22"/>
+              </w:rPr>
+              <w:t>/mm/</w:t>
+            </w:r>
+            <w:proofErr w:type="spellStart"/>
+            <w:r>
+              <w:rPr>
+                <w:rFonts w:ascii="Verdana" w:hAnsi="Verdana"/>
+                <w:sz w:val="22"/>
+              </w:rPr>
+              <w:t>aaaa</w:t>
+            </w:r>
+            <w:proofErr w:type="spellEnd"/>
+            <w:r>
+              <w:rPr>
+                <w:rFonts w:ascii="Verdana" w:hAnsi="Verdana"/>
+                <w:sz w:val="22"/>
+              </w:rPr>
+              <w:t>]</w:t>
             </w:r>
           </w:p>
         </w:tc>
@@ -3883,7 +3992,15 @@
           <w:rFonts w:ascii="Verdana" w:hAnsi="Verdana"/>
           <w:sz w:val="22"/>
         </w:rPr>
-        <w:t>informações do veículo, desde as características físicas como todos os dados que compõe o documento de renav</w:t>
+        <w:t xml:space="preserve">informações do veículo, desde as características físicas como todos os dados que compõe o documento de </w:t>
+      </w:r>
+      <w:proofErr w:type="spellStart"/>
+      <w:r>
+        <w:rPr>
+          <w:rFonts w:ascii="Verdana" w:hAnsi="Verdana"/>
+          <w:sz w:val="22"/>
+        </w:rPr>
+        <w:t>renav</w:t>
       </w:r>
       <w:r>
         <w:rPr>
@@ -3899,6 +4016,7 @@
         </w:rPr>
         <w:t>m</w:t>
       </w:r>
+      <w:proofErr w:type="spellEnd"/>
       <w:r>
         <w:rPr>
           <w:rFonts w:ascii="Verdana" w:hAnsi="Verdana"/>
@@ -3911,7 +4029,39 @@
           <w:rFonts w:ascii="Verdana" w:hAnsi="Verdana"/>
           <w:sz w:val="22"/>
         </w:rPr>
-        <w:t xml:space="preserve"> Também fará a manutenção de cadastro de clientes, contendo todos os dados pessoais, endereço completo, e dois ou mais tipos de contatos, também fará a manutenção de cadastro de motoristas, contendo o nome, cpf, rg, número de registro de CNH, categoria, data de validade da CNH, imagem da mesma, endereço, telefone, e</w:t>
+        <w:t xml:space="preserve"> Também fará a manutenção de cadastro de clientes, contendo todos os dados pessoais, endereço completo, e dois ou mais tipos de contatos, também fará a manutenção de cadastro de motoristas, contendo o nome, </w:t>
+      </w:r>
+      <w:proofErr w:type="spellStart"/>
+      <w:r>
+        <w:rPr>
+          <w:rFonts w:ascii="Verdana" w:hAnsi="Verdana"/>
+          <w:sz w:val="22"/>
+        </w:rPr>
+        <w:t>cpf</w:t>
+      </w:r>
+      <w:proofErr w:type="spellEnd"/>
+      <w:r>
+        <w:rPr>
+          <w:rFonts w:ascii="Verdana" w:hAnsi="Verdana"/>
+          <w:sz w:val="22"/>
+        </w:rPr>
+        <w:t xml:space="preserve">, </w:t>
+      </w:r>
+      <w:proofErr w:type="spellStart"/>
+      <w:r>
+        <w:rPr>
+          <w:rFonts w:ascii="Verdana" w:hAnsi="Verdana"/>
+          <w:sz w:val="22"/>
+        </w:rPr>
+        <w:t>rg</w:t>
+      </w:r>
+      <w:proofErr w:type="spellEnd"/>
+      <w:r>
+        <w:rPr>
+          <w:rFonts w:ascii="Verdana" w:hAnsi="Verdana"/>
+          <w:sz w:val="22"/>
+        </w:rPr>
+        <w:t>, número de registro de CNH, categoria, data de validade da CNH, imagem da mesma, endereço, telefone, e</w:t>
       </w:r>
       <w:r>
         <w:rPr>
@@ -4139,6 +4289,7 @@
                 <w:sz w:val="22"/>
               </w:rPr>
             </w:pPr>
+            <w:proofErr w:type="spellStart"/>
             <w:r>
               <w:rPr>
                 <w:rFonts w:ascii="Verdana" w:hAnsi="Verdana" w:cs="Arial"/>
@@ -4146,6 +4297,7 @@
               </w:rPr>
               <w:t>Cad</w:t>
             </w:r>
+            <w:proofErr w:type="spellEnd"/>
           </w:p>
         </w:tc>
       </w:tr>
@@ -4189,12 +4341,21 @@
                 <w:sz w:val="22"/>
               </w:rPr>
             </w:pPr>
-            <w:r>
-              <w:rPr>
-                <w:rFonts w:ascii="Verdana" w:hAnsi="Verdana" w:cs="Arial"/>
-                <w:sz w:val="22"/>
-              </w:rPr>
-              <w:t>Caract.</w:t>
+            <w:proofErr w:type="spellStart"/>
+            <w:r>
+              <w:rPr>
+                <w:rFonts w:ascii="Verdana" w:hAnsi="Verdana" w:cs="Arial"/>
+                <w:sz w:val="22"/>
+              </w:rPr>
+              <w:t>Caract</w:t>
+            </w:r>
+            <w:proofErr w:type="spellEnd"/>
+            <w:r>
+              <w:rPr>
+                <w:rFonts w:ascii="Verdana" w:hAnsi="Verdana" w:cs="Arial"/>
+                <w:sz w:val="22"/>
+              </w:rPr>
+              <w:t>.</w:t>
             </w:r>
           </w:p>
         </w:tc>
@@ -4340,12 +4501,21 @@
                 <w:sz w:val="22"/>
               </w:rPr>
             </w:pPr>
-            <w:r>
-              <w:rPr>
-                <w:rFonts w:ascii="Verdana" w:hAnsi="Verdana" w:cs="Arial"/>
-                <w:sz w:val="22"/>
-              </w:rPr>
-              <w:t>Cdd.</w:t>
+            <w:proofErr w:type="spellStart"/>
+            <w:r>
+              <w:rPr>
+                <w:rFonts w:ascii="Verdana" w:hAnsi="Verdana" w:cs="Arial"/>
+                <w:sz w:val="22"/>
+              </w:rPr>
+              <w:t>Cdd</w:t>
+            </w:r>
+            <w:proofErr w:type="spellEnd"/>
+            <w:r>
+              <w:rPr>
+                <w:rFonts w:ascii="Verdana" w:hAnsi="Verdana" w:cs="Arial"/>
+                <w:sz w:val="22"/>
+              </w:rPr>
+              <w:t>.</w:t>
             </w:r>
           </w:p>
         </w:tc>
@@ -4390,12 +4560,21 @@
                 <w:sz w:val="22"/>
               </w:rPr>
             </w:pPr>
-            <w:r>
-              <w:rPr>
-                <w:rFonts w:ascii="Verdana" w:hAnsi="Verdana" w:cs="Arial"/>
-                <w:sz w:val="22"/>
-              </w:rPr>
-              <w:t>Cod.</w:t>
+            <w:proofErr w:type="spellStart"/>
+            <w:r>
+              <w:rPr>
+                <w:rFonts w:ascii="Verdana" w:hAnsi="Verdana" w:cs="Arial"/>
+                <w:sz w:val="22"/>
+              </w:rPr>
+              <w:t>Cod</w:t>
+            </w:r>
+            <w:proofErr w:type="spellEnd"/>
+            <w:r>
+              <w:rPr>
+                <w:rFonts w:ascii="Verdana" w:hAnsi="Verdana" w:cs="Arial"/>
+                <w:sz w:val="22"/>
+              </w:rPr>
+              <w:t>.</w:t>
             </w:r>
           </w:p>
         </w:tc>
@@ -4490,12 +4669,21 @@
                 <w:sz w:val="22"/>
               </w:rPr>
             </w:pPr>
-            <w:r>
-              <w:rPr>
-                <w:rFonts w:ascii="Verdana" w:hAnsi="Verdana" w:cs="Arial"/>
-                <w:sz w:val="22"/>
-              </w:rPr>
-              <w:t>Dt.</w:t>
+            <w:proofErr w:type="spellStart"/>
+            <w:r>
+              <w:rPr>
+                <w:rFonts w:ascii="Verdana" w:hAnsi="Verdana" w:cs="Arial"/>
+                <w:sz w:val="22"/>
+              </w:rPr>
+              <w:t>Dt</w:t>
+            </w:r>
+            <w:proofErr w:type="spellEnd"/>
+            <w:r>
+              <w:rPr>
+                <w:rFonts w:ascii="Verdana" w:hAnsi="Verdana" w:cs="Arial"/>
+                <w:sz w:val="22"/>
+              </w:rPr>
+              <w:t>.</w:t>
             </w:r>
           </w:p>
         </w:tc>
@@ -4666,13 +4854,95 @@
                 <w:sz w:val="22"/>
               </w:rPr>
             </w:pPr>
-            <w:r>
-              <w:rPr>
-                <w:rFonts w:ascii="Verdana" w:hAnsi="Verdana" w:cs="Arial"/>
-                <w:sz w:val="22"/>
-              </w:rPr>
-              <w:t>Institute of Electrical and Electronic Engineers</w:t>
-            </w:r>
+            <w:proofErr w:type="spellStart"/>
+            <w:r>
+              <w:rPr>
+                <w:rFonts w:ascii="Verdana" w:hAnsi="Verdana" w:cs="Arial"/>
+                <w:sz w:val="22"/>
+              </w:rPr>
+              <w:t>Institute</w:t>
+            </w:r>
+            <w:proofErr w:type="spellEnd"/>
+            <w:r>
+              <w:rPr>
+                <w:rFonts w:ascii="Verdana" w:hAnsi="Verdana" w:cs="Arial"/>
+                <w:sz w:val="22"/>
+              </w:rPr>
+              <w:t xml:space="preserve"> </w:t>
+            </w:r>
+            <w:proofErr w:type="spellStart"/>
+            <w:r>
+              <w:rPr>
+                <w:rFonts w:ascii="Verdana" w:hAnsi="Verdana" w:cs="Arial"/>
+                <w:sz w:val="22"/>
+              </w:rPr>
+              <w:t>of</w:t>
+            </w:r>
+            <w:proofErr w:type="spellEnd"/>
+            <w:r>
+              <w:rPr>
+                <w:rFonts w:ascii="Verdana" w:hAnsi="Verdana" w:cs="Arial"/>
+                <w:sz w:val="22"/>
+              </w:rPr>
+              <w:t xml:space="preserve"> </w:t>
+            </w:r>
+            <w:proofErr w:type="spellStart"/>
+            <w:r>
+              <w:rPr>
+                <w:rFonts w:ascii="Verdana" w:hAnsi="Verdana" w:cs="Arial"/>
+                <w:sz w:val="22"/>
+              </w:rPr>
+              <w:t>Electrical</w:t>
+            </w:r>
+            <w:proofErr w:type="spellEnd"/>
+            <w:r>
+              <w:rPr>
+                <w:rFonts w:ascii="Verdana" w:hAnsi="Verdana" w:cs="Arial"/>
+                <w:sz w:val="22"/>
+              </w:rPr>
+              <w:t xml:space="preserve"> </w:t>
+            </w:r>
+            <w:proofErr w:type="spellStart"/>
+            <w:r>
+              <w:rPr>
+                <w:rFonts w:ascii="Verdana" w:hAnsi="Verdana" w:cs="Arial"/>
+                <w:sz w:val="22"/>
+              </w:rPr>
+              <w:t>and</w:t>
+            </w:r>
+            <w:proofErr w:type="spellEnd"/>
+            <w:r>
+              <w:rPr>
+                <w:rFonts w:ascii="Verdana" w:hAnsi="Verdana" w:cs="Arial"/>
+                <w:sz w:val="22"/>
+              </w:rPr>
+              <w:t xml:space="preserve"> </w:t>
+            </w:r>
+            <w:proofErr w:type="spellStart"/>
+            <w:r>
+              <w:rPr>
+                <w:rFonts w:ascii="Verdana" w:hAnsi="Verdana" w:cs="Arial"/>
+                <w:sz w:val="22"/>
+              </w:rPr>
+              <w:t>Electronic</w:t>
+            </w:r>
+            <w:proofErr w:type="spellEnd"/>
+            <w:r>
+              <w:rPr>
+                <w:rFonts w:ascii="Verdana" w:hAnsi="Verdana" w:cs="Arial"/>
+                <w:sz w:val="22"/>
+              </w:rPr>
+              <w:t xml:space="preserve"> </w:t>
+            </w:r>
+            <w:proofErr w:type="spellStart"/>
+            <w:r>
+              <w:rPr>
+                <w:rFonts w:ascii="Verdana" w:hAnsi="Verdana" w:cs="Arial"/>
+                <w:sz w:val="22"/>
+              </w:rPr>
+              <w:t>Engineers</w:t>
+            </w:r>
+            <w:proofErr w:type="spellEnd"/>
           </w:p>
         </w:tc>
         <w:tc>
@@ -4840,12 +5110,21 @@
                 <w:sz w:val="22"/>
               </w:rPr>
             </w:pPr>
-            <w:r>
-              <w:rPr>
-                <w:rFonts w:ascii="Verdana" w:hAnsi="Verdana" w:cs="Arial"/>
-                <w:sz w:val="22"/>
-              </w:rPr>
-              <w:t>Lot.</w:t>
+            <w:proofErr w:type="spellStart"/>
+            <w:r>
+              <w:rPr>
+                <w:rFonts w:ascii="Verdana" w:hAnsi="Verdana" w:cs="Arial"/>
+                <w:sz w:val="22"/>
+              </w:rPr>
+              <w:t>Lot</w:t>
+            </w:r>
+            <w:proofErr w:type="spellEnd"/>
+            <w:r>
+              <w:rPr>
+                <w:rFonts w:ascii="Verdana" w:hAnsi="Verdana" w:cs="Arial"/>
+                <w:sz w:val="22"/>
+              </w:rPr>
+              <w:t>.</w:t>
             </w:r>
           </w:p>
         </w:tc>
@@ -4940,6 +5219,7 @@
                 <w:sz w:val="22"/>
               </w:rPr>
             </w:pPr>
+            <w:proofErr w:type="spellStart"/>
             <w:r>
               <w:rPr>
                 <w:rFonts w:ascii="Verdana" w:hAnsi="Verdana" w:cs="Arial"/>
@@ -4947,6 +5227,7 @@
               </w:rPr>
               <w:t>Pço</w:t>
             </w:r>
+            <w:proofErr w:type="spellEnd"/>
           </w:p>
         </w:tc>
       </w:tr>
@@ -5290,6 +5571,7 @@
                 <w:sz w:val="22"/>
               </w:rPr>
             </w:pPr>
+            <w:proofErr w:type="spellStart"/>
             <w:r>
               <w:rPr>
                 <w:rFonts w:ascii="Verdana" w:hAnsi="Verdana" w:cs="Arial"/>
@@ -5297,6 +5579,7 @@
               </w:rPr>
               <w:t>St</w:t>
             </w:r>
+            <w:proofErr w:type="spellEnd"/>
           </w:p>
         </w:tc>
       </w:tr>
@@ -5340,6 +5623,7 @@
                 <w:sz w:val="22"/>
               </w:rPr>
             </w:pPr>
+            <w:proofErr w:type="spellStart"/>
             <w:r>
               <w:rPr>
                 <w:rFonts w:ascii="Verdana" w:hAnsi="Verdana" w:cs="Arial"/>
@@ -5347,6 +5631,7 @@
               </w:rPr>
               <w:t>Tip</w:t>
             </w:r>
+            <w:proofErr w:type="spellEnd"/>
           </w:p>
         </w:tc>
       </w:tr>
@@ -5390,6 +5675,7 @@
                 <w:sz w:val="22"/>
               </w:rPr>
             </w:pPr>
+            <w:proofErr w:type="spellStart"/>
             <w:r>
               <w:rPr>
                 <w:rFonts w:ascii="Verdana" w:hAnsi="Verdana" w:cs="Arial"/>
@@ -5397,6 +5683,7 @@
               </w:rPr>
               <w:t>Un</w:t>
             </w:r>
+            <w:proofErr w:type="spellEnd"/>
           </w:p>
         </w:tc>
       </w:tr>
@@ -5490,6 +5777,7 @@
                 <w:sz w:val="22"/>
               </w:rPr>
             </w:pPr>
+            <w:proofErr w:type="spellStart"/>
             <w:r>
               <w:rPr>
                 <w:rFonts w:ascii="Verdana" w:hAnsi="Verdana" w:cs="Arial"/>
@@ -5497,6 +5785,7 @@
               </w:rPr>
               <w:t>Usu</w:t>
             </w:r>
+            <w:proofErr w:type="spellEnd"/>
           </w:p>
         </w:tc>
       </w:tr>
@@ -5540,6 +5829,7 @@
                 <w:sz w:val="22"/>
               </w:rPr>
             </w:pPr>
+            <w:proofErr w:type="spellStart"/>
             <w:r>
               <w:rPr>
                 <w:rFonts w:ascii="Verdana" w:hAnsi="Verdana" w:cs="Arial"/>
@@ -5547,6 +5837,7 @@
               </w:rPr>
               <w:t>Vlr</w:t>
             </w:r>
+            <w:proofErr w:type="spellEnd"/>
           </w:p>
         </w:tc>
       </w:tr>
@@ -6322,13 +6613,40 @@
           <w:i/>
           <w:sz w:val="22"/>
         </w:rPr>
-        <w:t>Deve especificar as várias interfaces para comunicac</w:t>
-      </w:r>
-      <w:r>
-        <w:rPr>
+        <w:t xml:space="preserve">Deve especificar as </w:t>
+      </w:r>
+      <w:proofErr w:type="spellStart"/>
+      <w:r>
+        <w:rPr>
+          <w:rFonts w:ascii="Verdana" w:hAnsi="Verdana"/>
           <w:i/>
           <w:sz w:val="22"/>
         </w:rPr>
+        <w:t>várias</w:t>
+      </w:r>
+      <w:proofErr w:type="spellEnd"/>
+      <w:r>
+        <w:rPr>
+          <w:rFonts w:ascii="Verdana" w:hAnsi="Verdana"/>
+          <w:i/>
+          <w:sz w:val="22"/>
+        </w:rPr>
+        <w:t xml:space="preserve"> interfaces para </w:t>
+      </w:r>
+      <w:proofErr w:type="spellStart"/>
+      <w:r>
+        <w:rPr>
+          <w:rFonts w:ascii="Verdana" w:hAnsi="Verdana"/>
+          <w:i/>
+          <w:sz w:val="22"/>
+        </w:rPr>
+        <w:t>comunicac</w:t>
+      </w:r>
+      <w:r>
+        <w:rPr>
+          <w:i/>
+          <w:sz w:val="22"/>
+        </w:rPr>
         <w:t>̧</w:t>
       </w:r>
       <w:r>
@@ -6337,7 +6655,44 @@
           <w:i/>
           <w:sz w:val="22"/>
         </w:rPr>
-        <w:t xml:space="preserve">ão como protocolos de redes locais, etc </w:t>
+        <w:t>ão</w:t>
+      </w:r>
+      <w:proofErr w:type="spellEnd"/>
+      <w:r>
+        <w:rPr>
+          <w:rFonts w:ascii="Verdana" w:hAnsi="Verdana"/>
+          <w:i/>
+          <w:sz w:val="22"/>
+        </w:rPr>
+        <w:t xml:space="preserve"> como protocolos de redes </w:t>
+      </w:r>
+      <w:proofErr w:type="gramStart"/>
+      <w:r>
+        <w:rPr>
+          <w:rFonts w:ascii="Verdana" w:hAnsi="Verdana"/>
+          <w:i/>
+          <w:sz w:val="22"/>
+        </w:rPr>
+        <w:t xml:space="preserve">locais, </w:t>
+      </w:r>
+      <w:proofErr w:type="spellStart"/>
+      <w:r>
+        <w:rPr>
+          <w:rFonts w:ascii="Verdana" w:hAnsi="Verdana"/>
+          <w:i/>
+          <w:sz w:val="22"/>
+        </w:rPr>
+        <w:t>etc</w:t>
+      </w:r>
+      <w:proofErr w:type="spellEnd"/>
+      <w:proofErr w:type="gramEnd"/>
+      <w:r>
+        <w:rPr>
+          <w:rFonts w:ascii="Verdana" w:hAnsi="Verdana"/>
+          <w:i/>
+          <w:sz w:val="22"/>
+        </w:rPr>
+        <w:t xml:space="preserve"> </w:t>
       </w:r>
     </w:p>
     <w:p>
@@ -6664,13 +7019,22 @@
           <w:i/>
           <w:sz w:val="22"/>
         </w:rPr>
-        <w:t>Esta subsec</w:t>
-      </w:r>
-      <w:r>
-        <w:rPr>
+        <w:t xml:space="preserve">Esta </w:t>
+      </w:r>
+      <w:proofErr w:type="spellStart"/>
+      <w:r>
+        <w:rPr>
+          <w:rFonts w:ascii="Verdana" w:hAnsi="Verdana"/>
           <w:i/>
           <w:sz w:val="22"/>
         </w:rPr>
+        <w:t>subsec</w:t>
+      </w:r>
+      <w:r>
+        <w:rPr>
+          <w:i/>
+          <w:sz w:val="22"/>
+        </w:rPr>
         <w:t>̧</w:t>
       </w:r>
       <w:r>
@@ -6679,13 +7043,49 @@
           <w:i/>
           <w:sz w:val="22"/>
         </w:rPr>
-        <w:t>ão da ERS deve fornecer um sumário das principais func</w:t>
-      </w:r>
-      <w:r>
-        <w:rPr>
+        <w:t>ão</w:t>
+      </w:r>
+      <w:proofErr w:type="spellEnd"/>
+      <w:r>
+        <w:rPr>
+          <w:rFonts w:ascii="Verdana" w:hAnsi="Verdana"/>
           <w:i/>
           <w:sz w:val="22"/>
         </w:rPr>
+        <w:t xml:space="preserve"> da ERS deve fornecer um </w:t>
+      </w:r>
+      <w:proofErr w:type="spellStart"/>
+      <w:r>
+        <w:rPr>
+          <w:rFonts w:ascii="Verdana" w:hAnsi="Verdana"/>
+          <w:i/>
+          <w:sz w:val="22"/>
+        </w:rPr>
+        <w:t>sumário</w:t>
+      </w:r>
+      <w:proofErr w:type="spellEnd"/>
+      <w:r>
+        <w:rPr>
+          <w:rFonts w:ascii="Verdana" w:hAnsi="Verdana"/>
+          <w:i/>
+          <w:sz w:val="22"/>
+        </w:rPr>
+        <w:t xml:space="preserve"> das principais </w:t>
+      </w:r>
+      <w:proofErr w:type="spellStart"/>
+      <w:r>
+        <w:rPr>
+          <w:rFonts w:ascii="Verdana" w:hAnsi="Verdana"/>
+          <w:i/>
+          <w:sz w:val="22"/>
+        </w:rPr>
+        <w:t>func</w:t>
+      </w:r>
+      <w:r>
+        <w:rPr>
+          <w:i/>
+          <w:sz w:val="22"/>
+        </w:rPr>
         <w:t>̧</w:t>
       </w:r>
       <w:r>
@@ -6694,7 +7094,16 @@
           <w:i/>
           <w:sz w:val="22"/>
         </w:rPr>
-        <w:t xml:space="preserve">ões que o software realizará. </w:t>
+        <w:t>ões</w:t>
+      </w:r>
+      <w:proofErr w:type="spellEnd"/>
+      <w:r>
+        <w:rPr>
+          <w:rFonts w:ascii="Verdana" w:hAnsi="Verdana"/>
+          <w:i/>
+          <w:sz w:val="22"/>
+        </w:rPr>
+        <w:t xml:space="preserve"> que o software realizará. </w:t>
       </w:r>
     </w:p>
     <w:p>
@@ -6917,13 +7326,22 @@
           <w:i/>
           <w:sz w:val="22"/>
         </w:rPr>
-        <w:t>Esta subsec</w:t>
-      </w:r>
-      <w:r>
-        <w:rPr>
+        <w:t xml:space="preserve">Esta </w:t>
+      </w:r>
+      <w:proofErr w:type="spellStart"/>
+      <w:r>
+        <w:rPr>
+          <w:rFonts w:ascii="Verdana" w:hAnsi="Verdana"/>
           <w:i/>
           <w:sz w:val="22"/>
         </w:rPr>
+        <w:t>subsec</w:t>
+      </w:r>
+      <w:r>
+        <w:rPr>
+          <w:i/>
+          <w:sz w:val="22"/>
+        </w:rPr>
         <w:t>̧</w:t>
       </w:r>
       <w:r>
@@ -6932,7 +7350,16 @@
           <w:i/>
           <w:sz w:val="22"/>
         </w:rPr>
-        <w:t xml:space="preserve">ão da ERS deve listar cada um dos fatores que afetam os requisitos expressos na ERS </w:t>
+        <w:t>ão</w:t>
+      </w:r>
+      <w:proofErr w:type="spellEnd"/>
+      <w:r>
+        <w:rPr>
+          <w:rFonts w:ascii="Verdana" w:hAnsi="Verdana"/>
+          <w:i/>
+          <w:sz w:val="22"/>
+        </w:rPr>
+        <w:t xml:space="preserve"> da ERS deve listar cada um dos fatores que afetam os requisitos expressos na ERS </w:t>
       </w:r>
     </w:p>
     <w:p>
@@ -7010,7 +7437,25 @@
           <w:i/>
           <w:sz w:val="22"/>
         </w:rPr>
-        <w:t xml:space="preserve">Esta subseção da ERS deve identificar os requisitos que podem ser adiados até as versões futuras do sistema </w:t>
+        <w:t xml:space="preserve">Esta subseção da ERS deve identificar os requisitos que podem ser adiados </w:t>
+      </w:r>
+      <w:proofErr w:type="spellStart"/>
+      <w:r>
+        <w:rPr>
+          <w:rFonts w:ascii="Verdana" w:hAnsi="Verdana"/>
+          <w:i/>
+          <w:sz w:val="22"/>
+        </w:rPr>
+        <w:t>ate</w:t>
+      </w:r>
+      <w:proofErr w:type="spellEnd"/>
+      <w:r>
+        <w:rPr>
+          <w:rFonts w:ascii="Verdana" w:hAnsi="Verdana"/>
+          <w:i/>
+          <w:sz w:val="22"/>
+        </w:rPr>
+        <w:t xml:space="preserve">́ as versões futuras do sistema </w:t>
       </w:r>
     </w:p>
     <w:p>
@@ -7079,13 +7524,22 @@
           <w:i/>
           <w:sz w:val="22"/>
         </w:rPr>
-        <w:t>Esta sec</w:t>
-      </w:r>
-      <w:r>
-        <w:rPr>
+        <w:t xml:space="preserve">Esta </w:t>
+      </w:r>
+      <w:proofErr w:type="spellStart"/>
+      <w:r>
+        <w:rPr>
+          <w:rFonts w:ascii="Verdana" w:hAnsi="Verdana"/>
           <w:i/>
           <w:sz w:val="22"/>
         </w:rPr>
+        <w:t>sec</w:t>
+      </w:r>
+      <w:r>
+        <w:rPr>
+          <w:i/>
+          <w:sz w:val="22"/>
+        </w:rPr>
         <w:t>̧</w:t>
       </w:r>
       <w:r>
@@ -7094,7 +7548,34 @@
           <w:i/>
           <w:sz w:val="22"/>
         </w:rPr>
-        <w:t xml:space="preserve">ão da ERS deve conter todos os requisitos de software num nível de detalhe suficiente para que os desenvolvedores estejam aptos para satisfazer estes requisitos no desenvolvimento do sistema, e testarem para que o sistema satisfaça estes requisitos </w:t>
+        <w:t>ão</w:t>
+      </w:r>
+      <w:proofErr w:type="spellEnd"/>
+      <w:r>
+        <w:rPr>
+          <w:rFonts w:ascii="Verdana" w:hAnsi="Verdana"/>
+          <w:i/>
+          <w:sz w:val="22"/>
+        </w:rPr>
+        <w:t xml:space="preserve"> da ERS deve conter todos os requisitos de software num </w:t>
+      </w:r>
+      <w:proofErr w:type="spellStart"/>
+      <w:r>
+        <w:rPr>
+          <w:rFonts w:ascii="Verdana" w:hAnsi="Verdana"/>
+          <w:i/>
+          <w:sz w:val="22"/>
+        </w:rPr>
+        <w:t>nível</w:t>
+      </w:r>
+      <w:proofErr w:type="spellEnd"/>
+      <w:r>
+        <w:rPr>
+          <w:rFonts w:ascii="Verdana" w:hAnsi="Verdana"/>
+          <w:i/>
+          <w:sz w:val="22"/>
+        </w:rPr>
+        <w:t xml:space="preserve"> de detalhe suficiente para que os desenvolvedores estejam aptos para satisfazer estes requisitos no desenvolvimento do sistema, e testarem para que o sistema satisfaça estes requisitos </w:t>
       </w:r>
     </w:p>
     <w:p>
@@ -8012,7 +8493,23 @@
                 <w:rFonts w:ascii="Verdana" w:hAnsi="Verdana" w:cs="Arial"/>
                 <w:sz w:val="22"/>
               </w:rPr>
-              <w:t>do registro através da placa ou do renavan, digitado no campo de pesquisa, esta consulta na primeira versão do sistema poderá ser na tela de cadastro, nos relatórios apenas para listar os veículos.</w:t>
+              <w:t xml:space="preserve">do registro através da placa ou do </w:t>
+            </w:r>
+            <w:proofErr w:type="spellStart"/>
+            <w:r>
+              <w:rPr>
+                <w:rFonts w:ascii="Verdana" w:hAnsi="Verdana" w:cs="Arial"/>
+                <w:sz w:val="22"/>
+              </w:rPr>
+              <w:t>renavan</w:t>
+            </w:r>
+            <w:proofErr w:type="spellEnd"/>
+            <w:r>
+              <w:rPr>
+                <w:rFonts w:ascii="Verdana" w:hAnsi="Verdana" w:cs="Arial"/>
+                <w:sz w:val="22"/>
+              </w:rPr>
+              <w:t>, digitado no campo de pesquisa, esta consulta na primeira versão do sistema poderá ser na tela de cadastro, nos relatórios apenas para listar os veículos.</w:t>
             </w:r>
           </w:p>
         </w:tc>
@@ -12126,14 +12623,62 @@
                 <w:rFonts w:ascii="Verdana" w:hAnsi="Verdana" w:cs="Arial"/>
                 <w:sz w:val="22"/>
               </w:rPr>
-              <w:t xml:space="preserve">Dados do veículo que devem ser armazenados: placa do veículo (permitindo modelo antigo e mercosul), a marca, o modelo, ano de fabricação e modelo, tipo de combustível, quilometragem, núm. de passageiros, </w:t>
-            </w:r>
-            <w:r>
-              <w:rPr>
-                <w:rFonts w:ascii="Verdana" w:hAnsi="Verdana" w:cs="Arial"/>
-                <w:sz w:val="22"/>
-              </w:rPr>
-              <w:t xml:space="preserve">tipo(hatch, sedan, SUV e pick-up), categoria(econômico, intermediário, SUV, executivo, utilitário), núm. do renavan, preço de compra, preço de venda e situação do veículo (disponível, indisponível ou vendido). </w:t>
+              <w:t xml:space="preserve">Dados do veículo que devem ser armazenados: placa do veículo (permitindo modelo antigo e </w:t>
+            </w:r>
+            <w:proofErr w:type="spellStart"/>
+            <w:r>
+              <w:rPr>
+                <w:rFonts w:ascii="Verdana" w:hAnsi="Verdana" w:cs="Arial"/>
+                <w:sz w:val="22"/>
+              </w:rPr>
+              <w:t>mercosul</w:t>
+            </w:r>
+            <w:proofErr w:type="spellEnd"/>
+            <w:r>
+              <w:rPr>
+                <w:rFonts w:ascii="Verdana" w:hAnsi="Verdana" w:cs="Arial"/>
+                <w:sz w:val="22"/>
+              </w:rPr>
+              <w:t xml:space="preserve">), a marca, o modelo, ano de fabricação e modelo, tipo de combustível, quilometragem, núm. de passageiros, </w:t>
+            </w:r>
+            <w:r>
+              <w:rPr>
+                <w:rFonts w:ascii="Verdana" w:hAnsi="Verdana" w:cs="Arial"/>
+                <w:sz w:val="22"/>
+              </w:rPr>
+              <w:t>tipo(</w:t>
+            </w:r>
+            <w:proofErr w:type="spellStart"/>
+            <w:r>
+              <w:rPr>
+                <w:rFonts w:ascii="Verdana" w:hAnsi="Verdana" w:cs="Arial"/>
+                <w:sz w:val="22"/>
+              </w:rPr>
+              <w:t>hatch</w:t>
+            </w:r>
+            <w:proofErr w:type="spellEnd"/>
+            <w:r>
+              <w:rPr>
+                <w:rFonts w:ascii="Verdana" w:hAnsi="Verdana" w:cs="Arial"/>
+                <w:sz w:val="22"/>
+              </w:rPr>
+              <w:t xml:space="preserve">, sedan, SUV e pick-up), categoria(econômico, intermediário, SUV, executivo, utilitário), núm. do </w:t>
+            </w:r>
+            <w:proofErr w:type="spellStart"/>
+            <w:r>
+              <w:rPr>
+                <w:rFonts w:ascii="Verdana" w:hAnsi="Verdana" w:cs="Arial"/>
+                <w:sz w:val="22"/>
+              </w:rPr>
+              <w:t>renavan</w:t>
+            </w:r>
+            <w:proofErr w:type="spellEnd"/>
+            <w:r>
+              <w:rPr>
+                <w:rFonts w:ascii="Verdana" w:hAnsi="Verdana" w:cs="Arial"/>
+                <w:sz w:val="22"/>
+              </w:rPr>
+              <w:t xml:space="preserve">, preço de compra, preço de venda e situação do veículo (disponível, indisponível ou vendido). </w:t>
             </w:r>
           </w:p>
         </w:tc>
@@ -12299,7 +12844,23 @@
                 <w:rFonts w:ascii="Verdana" w:hAnsi="Verdana" w:cs="Arial"/>
                 <w:sz w:val="22"/>
               </w:rPr>
-              <w:t xml:space="preserve"> A placa e o número de renavan devem ser únicos dentro da tabela de veículos no banco de dados. Todos os campos acima são de preenchimento obrigatórios.</w:t>
+              <w:t xml:space="preserve"> A placa e o número de </w:t>
+            </w:r>
+            <w:proofErr w:type="spellStart"/>
+            <w:r>
+              <w:rPr>
+                <w:rFonts w:ascii="Verdana" w:hAnsi="Verdana" w:cs="Arial"/>
+                <w:sz w:val="22"/>
+              </w:rPr>
+              <w:t>renavan</w:t>
+            </w:r>
+            <w:proofErr w:type="spellEnd"/>
+            <w:r>
+              <w:rPr>
+                <w:rFonts w:ascii="Verdana" w:hAnsi="Verdana" w:cs="Arial"/>
+                <w:sz w:val="22"/>
+              </w:rPr>
+              <w:t xml:space="preserve"> devem ser únicos dentro da tabela de veículos no banco de dados. Todos os campos acima são de preenchimento obrigatórios.</w:t>
             </w:r>
             <w:r>
               <w:rPr>
@@ -12313,7 +12874,23 @@
                 <w:rFonts w:ascii="Verdana" w:hAnsi="Verdana" w:cs="Arial"/>
                 <w:sz w:val="22"/>
               </w:rPr>
-              <w:t>por categoria e também listar os veículos disponíveis de uma determinada categoria.</w:t>
+              <w:t xml:space="preserve">por categoria </w:t>
+            </w:r>
+            <w:proofErr w:type="gramStart"/>
+            <w:r>
+              <w:rPr>
+                <w:rFonts w:ascii="Verdana" w:hAnsi="Verdana" w:cs="Arial"/>
+                <w:sz w:val="22"/>
+              </w:rPr>
+              <w:t>e também</w:t>
+            </w:r>
+            <w:proofErr w:type="gramEnd"/>
+            <w:r>
+              <w:rPr>
+                <w:rFonts w:ascii="Verdana" w:hAnsi="Verdana" w:cs="Arial"/>
+                <w:sz w:val="22"/>
+              </w:rPr>
+              <w:t xml:space="preserve"> listar os veículos disponíveis de uma determinada categoria.</w:t>
             </w:r>
           </w:p>
         </w:tc>
@@ -14684,7 +15261,39 @@
                 <w:rFonts w:ascii="Verdana" w:hAnsi="Verdana" w:cs="Arial"/>
                 <w:sz w:val="22"/>
               </w:rPr>
-              <w:t xml:space="preserve"> e únicos, se o número de CNH é único, o sistema não pode aceitar a data de retirada do veículo anterior a data do preenchimento da locação pelo sistema, a data de devolução não pode ser anterior a data de retirada do veículo, a quilometragem final não pode ser menor que a quilometragem inicial, os valor</w:t>
+              <w:t xml:space="preserve"> e únicos, se o número de CNH é único, o sistema não pode aceitar a data de retirada do veículo anterior </w:t>
+            </w:r>
+            <w:proofErr w:type="spellStart"/>
+            <w:r>
+              <w:rPr>
+                <w:rFonts w:ascii="Verdana" w:hAnsi="Verdana" w:cs="Arial"/>
+                <w:sz w:val="22"/>
+              </w:rPr>
+              <w:t>a</w:t>
+            </w:r>
+            <w:proofErr w:type="spellEnd"/>
+            <w:r>
+              <w:rPr>
+                <w:rFonts w:ascii="Verdana" w:hAnsi="Verdana" w:cs="Arial"/>
+                <w:sz w:val="22"/>
+              </w:rPr>
+              <w:t xml:space="preserve"> data do preenchimento da locação pelo sistema, a data de devolução não pode ser anterior </w:t>
+            </w:r>
+            <w:proofErr w:type="spellStart"/>
+            <w:r>
+              <w:rPr>
+                <w:rFonts w:ascii="Verdana" w:hAnsi="Verdana" w:cs="Arial"/>
+                <w:sz w:val="22"/>
+              </w:rPr>
+              <w:t>a</w:t>
+            </w:r>
+            <w:proofErr w:type="spellEnd"/>
+            <w:r>
+              <w:rPr>
+                <w:rFonts w:ascii="Verdana" w:hAnsi="Verdana" w:cs="Arial"/>
+                <w:sz w:val="22"/>
+              </w:rPr>
+              <w:t xml:space="preserve"> data de retirada do veículo, a quilometragem final não pode ser menor que a quilometragem inicial, os valor</w:t>
             </w:r>
             <w:r>
               <w:rPr>
@@ -20821,6 +21430,7 @@
                 <w:sz w:val="22"/>
               </w:rPr>
             </w:pPr>
+            <w:proofErr w:type="spellStart"/>
             <w:r>
               <w:rPr>
                 <w:rFonts w:ascii="Verdana" w:hAnsi="Verdana"/>
@@ -20828,6 +21438,7 @@
               </w:rPr>
               <w:t>Int</w:t>
             </w:r>
+            <w:proofErr w:type="spellEnd"/>
           </w:p>
         </w:tc>
         <w:tc>
@@ -20978,6 +21589,7 @@
                 <w:sz w:val="22"/>
               </w:rPr>
             </w:pPr>
+            <w:proofErr w:type="spellStart"/>
             <w:r>
               <w:rPr>
                 <w:rFonts w:ascii="Verdana" w:hAnsi="Verdana"/>
@@ -20985,6 +21597,7 @@
               </w:rPr>
               <w:t>String</w:t>
             </w:r>
+            <w:proofErr w:type="spellEnd"/>
           </w:p>
         </w:tc>
         <w:tc>
@@ -21013,8 +21626,17 @@
                 <w:rFonts w:ascii="Verdana" w:hAnsi="Verdana"/>
                 <w:sz w:val="22"/>
               </w:rPr>
-              <w:t>“xxx</w:t>
-            </w:r>
+              <w:t>“</w:t>
+            </w:r>
+            <w:proofErr w:type="spellStart"/>
+            <w:r>
+              <w:rPr>
+                <w:rFonts w:ascii="Verdana" w:hAnsi="Verdana"/>
+                <w:sz w:val="22"/>
+              </w:rPr>
+              <w:t>xxx</w:t>
+            </w:r>
+            <w:proofErr w:type="spellEnd"/>
             <w:r>
               <w:rPr>
                 <w:rFonts w:ascii="Verdana" w:hAnsi="Verdana"/>
@@ -21149,6 +21771,7 @@
                 <w:sz w:val="22"/>
               </w:rPr>
             </w:pPr>
+            <w:proofErr w:type="spellStart"/>
             <w:r>
               <w:rPr>
                 <w:rFonts w:ascii="Verdana" w:hAnsi="Verdana"/>
@@ -21156,6 +21779,7 @@
               </w:rPr>
               <w:t>enum</w:t>
             </w:r>
+            <w:proofErr w:type="spellEnd"/>
           </w:p>
         </w:tc>
         <w:tc>
@@ -21184,8 +21808,17 @@
                 <w:rFonts w:ascii="Verdana" w:hAnsi="Verdana"/>
                 <w:sz w:val="22"/>
               </w:rPr>
-              <w:t>“xxx</w:t>
-            </w:r>
+              <w:t>“</w:t>
+            </w:r>
+            <w:proofErr w:type="spellStart"/>
+            <w:r>
+              <w:rPr>
+                <w:rFonts w:ascii="Verdana" w:hAnsi="Verdana"/>
+                <w:sz w:val="22"/>
+              </w:rPr>
+              <w:t>xxx</w:t>
+            </w:r>
+            <w:proofErr w:type="spellEnd"/>
             <w:r>
               <w:rPr>
                 <w:rFonts w:ascii="Verdana" w:hAnsi="Verdana"/>
@@ -21320,12 +21953,21 @@
                 <w:sz w:val="22"/>
               </w:rPr>
             </w:pPr>
-            <w:r>
-              <w:rPr>
-                <w:rFonts w:ascii="Verdana" w:hAnsi="Verdana"/>
-                <w:sz w:val="22"/>
-              </w:rPr>
-              <w:t xml:space="preserve">Bigdecimal </w:t>
+            <w:proofErr w:type="spellStart"/>
+            <w:r>
+              <w:rPr>
+                <w:rFonts w:ascii="Verdana" w:hAnsi="Verdana"/>
+                <w:sz w:val="22"/>
+              </w:rPr>
+              <w:t>Bigdecimal</w:t>
+            </w:r>
+            <w:proofErr w:type="spellEnd"/>
+            <w:r>
+              <w:rPr>
+                <w:rFonts w:ascii="Verdana" w:hAnsi="Verdana"/>
+                <w:sz w:val="22"/>
+              </w:rPr>
+              <w:t xml:space="preserve"> </w:t>
             </w:r>
           </w:p>
         </w:tc>
@@ -21703,6 +22345,7 @@
                 <w:sz w:val="22"/>
               </w:rPr>
             </w:pPr>
+            <w:proofErr w:type="spellStart"/>
             <w:r>
               <w:rPr>
                 <w:rFonts w:ascii="Verdana" w:hAnsi="Verdana"/>
@@ -21710,6 +22353,7 @@
               </w:rPr>
               <w:t>Int</w:t>
             </w:r>
+            <w:proofErr w:type="spellEnd"/>
           </w:p>
         </w:tc>
         <w:tc>
@@ -21867,6 +22511,7 @@
                 <w:sz w:val="22"/>
               </w:rPr>
             </w:pPr>
+            <w:proofErr w:type="spellStart"/>
             <w:r>
               <w:rPr>
                 <w:rFonts w:ascii="Verdana" w:hAnsi="Verdana"/>
@@ -21874,6 +22519,7 @@
               </w:rPr>
               <w:t>String</w:t>
             </w:r>
+            <w:proofErr w:type="spellEnd"/>
           </w:p>
         </w:tc>
         <w:tc>
@@ -21902,7 +22548,23 @@
                 <w:rFonts w:ascii="Verdana" w:hAnsi="Verdana"/>
                 <w:sz w:val="22"/>
               </w:rPr>
-              <w:t>“xxx...”</w:t>
+              <w:t>“</w:t>
+            </w:r>
+            <w:proofErr w:type="spellStart"/>
+            <w:r>
+              <w:rPr>
+                <w:rFonts w:ascii="Verdana" w:hAnsi="Verdana"/>
+                <w:sz w:val="22"/>
+              </w:rPr>
+              <w:t>xxx</w:t>
+            </w:r>
+            <w:proofErr w:type="spellEnd"/>
+            <w:r>
+              <w:rPr>
+                <w:rFonts w:ascii="Verdana" w:hAnsi="Verdana"/>
+                <w:sz w:val="22"/>
+              </w:rPr>
+              <w:t>...”</w:t>
             </w:r>
           </w:p>
         </w:tc>
@@ -22031,6 +22693,7 @@
                 <w:sz w:val="22"/>
               </w:rPr>
             </w:pPr>
+            <w:proofErr w:type="spellStart"/>
             <w:r>
               <w:rPr>
                 <w:rFonts w:ascii="Verdana" w:hAnsi="Verdana"/>
@@ -22038,6 +22701,7 @@
               </w:rPr>
               <w:t>enum</w:t>
             </w:r>
+            <w:proofErr w:type="spellEnd"/>
           </w:p>
         </w:tc>
         <w:tc>
@@ -22066,7 +22730,23 @@
                 <w:rFonts w:ascii="Verdana" w:hAnsi="Verdana"/>
                 <w:sz w:val="22"/>
               </w:rPr>
-              <w:t>“xxx...”</w:t>
+              <w:t>“</w:t>
+            </w:r>
+            <w:proofErr w:type="spellStart"/>
+            <w:r>
+              <w:rPr>
+                <w:rFonts w:ascii="Verdana" w:hAnsi="Verdana"/>
+                <w:sz w:val="22"/>
+              </w:rPr>
+              <w:t>xxx</w:t>
+            </w:r>
+            <w:proofErr w:type="spellEnd"/>
+            <w:r>
+              <w:rPr>
+                <w:rFonts w:ascii="Verdana" w:hAnsi="Verdana"/>
+                <w:sz w:val="22"/>
+              </w:rPr>
+              <w:t>...”</w:t>
             </w:r>
           </w:p>
         </w:tc>
@@ -22428,6 +23108,7 @@
                 <w:sz w:val="22"/>
               </w:rPr>
             </w:pPr>
+            <w:proofErr w:type="spellStart"/>
             <w:r>
               <w:rPr>
                 <w:rFonts w:ascii="Verdana" w:hAnsi="Verdana"/>
@@ -22435,6 +23116,7 @@
               </w:rPr>
               <w:t>Int</w:t>
             </w:r>
+            <w:proofErr w:type="spellEnd"/>
           </w:p>
         </w:tc>
         <w:tc>
@@ -22593,6 +23275,7 @@
                 <w:sz w:val="22"/>
               </w:rPr>
             </w:pPr>
+            <w:proofErr w:type="spellStart"/>
             <w:r>
               <w:rPr>
                 <w:rFonts w:ascii="Verdana" w:hAnsi="Verdana"/>
@@ -22600,6 +23283,7 @@
               </w:rPr>
               <w:t>String</w:t>
             </w:r>
+            <w:proofErr w:type="spellEnd"/>
           </w:p>
         </w:tc>
         <w:tc>
@@ -22628,7 +23312,23 @@
                 <w:rFonts w:ascii="Verdana" w:hAnsi="Verdana"/>
                 <w:sz w:val="22"/>
               </w:rPr>
-              <w:t>“xxx...”</w:t>
+              <w:t>“</w:t>
+            </w:r>
+            <w:proofErr w:type="spellStart"/>
+            <w:r>
+              <w:rPr>
+                <w:rFonts w:ascii="Verdana" w:hAnsi="Verdana"/>
+                <w:sz w:val="22"/>
+              </w:rPr>
+              <w:t>xxx</w:t>
+            </w:r>
+            <w:proofErr w:type="spellEnd"/>
+            <w:r>
+              <w:rPr>
+                <w:rFonts w:ascii="Verdana" w:hAnsi="Verdana"/>
+                <w:sz w:val="22"/>
+              </w:rPr>
+              <w:t>...”</w:t>
             </w:r>
           </w:p>
         </w:tc>
@@ -22757,6 +23457,7 @@
                 <w:sz w:val="22"/>
               </w:rPr>
             </w:pPr>
+            <w:proofErr w:type="spellStart"/>
             <w:r>
               <w:rPr>
                 <w:rFonts w:ascii="Verdana" w:hAnsi="Verdana"/>
@@ -22764,6 +23465,7 @@
               </w:rPr>
               <w:t>enum</w:t>
             </w:r>
+            <w:proofErr w:type="spellEnd"/>
           </w:p>
         </w:tc>
         <w:tc>
@@ -22792,7 +23494,23 @@
                 <w:rFonts w:ascii="Verdana" w:hAnsi="Verdana"/>
                 <w:sz w:val="22"/>
               </w:rPr>
-              <w:t>“xxx...”</w:t>
+              <w:t>“</w:t>
+            </w:r>
+            <w:proofErr w:type="spellStart"/>
+            <w:r>
+              <w:rPr>
+                <w:rFonts w:ascii="Verdana" w:hAnsi="Verdana"/>
+                <w:sz w:val="22"/>
+              </w:rPr>
+              <w:t>xxx</w:t>
+            </w:r>
+            <w:proofErr w:type="spellEnd"/>
+            <w:r>
+              <w:rPr>
+                <w:rFonts w:ascii="Verdana" w:hAnsi="Verdana"/>
+                <w:sz w:val="22"/>
+              </w:rPr>
+              <w:t>...”</w:t>
             </w:r>
           </w:p>
         </w:tc>
@@ -22963,7 +23681,23 @@
                 <w:rFonts w:ascii="Verdana" w:hAnsi="Verdana"/>
                 <w:sz w:val="22"/>
               </w:rPr>
-              <w:t>“xxx...”</w:t>
+              <w:t>“</w:t>
+            </w:r>
+            <w:proofErr w:type="spellStart"/>
+            <w:r>
+              <w:rPr>
+                <w:rFonts w:ascii="Verdana" w:hAnsi="Verdana"/>
+                <w:sz w:val="22"/>
+              </w:rPr>
+              <w:t>xxx</w:t>
+            </w:r>
+            <w:proofErr w:type="spellEnd"/>
+            <w:r>
+              <w:rPr>
+                <w:rFonts w:ascii="Verdana" w:hAnsi="Verdana"/>
+                <w:sz w:val="22"/>
+              </w:rPr>
+              <w:t>...”</w:t>
             </w:r>
           </w:p>
         </w:tc>
@@ -23380,6 +24114,7 @@
                 <w:sz w:val="22"/>
               </w:rPr>
             </w:pPr>
+            <w:proofErr w:type="spellStart"/>
             <w:r>
               <w:rPr>
                 <w:rFonts w:ascii="Verdana" w:hAnsi="Verdana"/>
@@ -23387,6 +24122,7 @@
               </w:rPr>
               <w:t>Int</w:t>
             </w:r>
+            <w:proofErr w:type="spellEnd"/>
           </w:p>
         </w:tc>
         <w:tc>
@@ -23544,6 +24280,7 @@
                 <w:sz w:val="22"/>
               </w:rPr>
             </w:pPr>
+            <w:proofErr w:type="spellStart"/>
             <w:r>
               <w:rPr>
                 <w:rFonts w:ascii="Verdana" w:hAnsi="Verdana"/>
@@ -23551,6 +24288,7 @@
               </w:rPr>
               <w:t>String</w:t>
             </w:r>
+            <w:proofErr w:type="spellEnd"/>
           </w:p>
         </w:tc>
         <w:tc>
@@ -23654,6 +24392,7 @@
                 <w:sz w:val="22"/>
               </w:rPr>
             </w:pPr>
+            <w:proofErr w:type="spellStart"/>
             <w:r>
               <w:rPr>
                 <w:rFonts w:ascii="Verdana" w:hAnsi="Verdana"/>
@@ -23678,6 +24417,7 @@
               </w:rPr>
               <w:t>abricacao</w:t>
             </w:r>
+            <w:proofErr w:type="spellEnd"/>
           </w:p>
         </w:tc>
         <w:tc>
@@ -23731,6 +24471,7 @@
                 <w:sz w:val="22"/>
               </w:rPr>
             </w:pPr>
+            <w:proofErr w:type="spellStart"/>
             <w:r>
               <w:rPr>
                 <w:rFonts w:ascii="Verdana" w:hAnsi="Verdana"/>
@@ -23738,6 +24479,7 @@
               </w:rPr>
               <w:t>Int</w:t>
             </w:r>
+            <w:proofErr w:type="spellEnd"/>
           </w:p>
         </w:tc>
         <w:tc>
@@ -23796,7 +24538,23 @@
                 <w:rFonts w:ascii="Verdana" w:hAnsi="Verdana"/>
                 <w:sz w:val="22"/>
               </w:rPr>
-              <w:t>Ano de fab. Do veículo</w:t>
+              <w:t xml:space="preserve">Ano de </w:t>
+            </w:r>
+            <w:proofErr w:type="spellStart"/>
+            <w:r>
+              <w:rPr>
+                <w:rFonts w:ascii="Verdana" w:hAnsi="Verdana"/>
+                <w:sz w:val="22"/>
+              </w:rPr>
+              <w:t>fab</w:t>
+            </w:r>
+            <w:proofErr w:type="spellEnd"/>
+            <w:r>
+              <w:rPr>
+                <w:rFonts w:ascii="Verdana" w:hAnsi="Verdana"/>
+                <w:sz w:val="22"/>
+              </w:rPr>
+              <w:t>. Do veículo</w:t>
             </w:r>
           </w:p>
         </w:tc>
@@ -23827,6 +24585,7 @@
                 <w:sz w:val="22"/>
               </w:rPr>
             </w:pPr>
+            <w:proofErr w:type="spellStart"/>
             <w:r>
               <w:rPr>
                 <w:rFonts w:ascii="Verdana" w:hAnsi="Verdana"/>
@@ -23851,6 +24610,7 @@
               </w:rPr>
               <w:t>odelo</w:t>
             </w:r>
+            <w:proofErr w:type="spellEnd"/>
           </w:p>
         </w:tc>
         <w:tc>
@@ -23904,6 +24664,7 @@
                 <w:sz w:val="22"/>
               </w:rPr>
             </w:pPr>
+            <w:proofErr w:type="spellStart"/>
             <w:r>
               <w:rPr>
                 <w:rFonts w:ascii="Verdana" w:hAnsi="Verdana"/>
@@ -23911,6 +24672,7 @@
               </w:rPr>
               <w:t>Int</w:t>
             </w:r>
+            <w:proofErr w:type="spellEnd"/>
           </w:p>
         </w:tc>
         <w:tc>
@@ -24000,6 +24762,7 @@
                 <w:sz w:val="22"/>
               </w:rPr>
             </w:pPr>
+            <w:proofErr w:type="spellStart"/>
             <w:r>
               <w:rPr>
                 <w:rFonts w:ascii="Verdana" w:hAnsi="Verdana"/>
@@ -24024,6 +24787,7 @@
               </w:rPr>
               <w:t>ombustivel</w:t>
             </w:r>
+            <w:proofErr w:type="spellEnd"/>
           </w:p>
         </w:tc>
         <w:tc>
@@ -24077,6 +24841,7 @@
                 <w:sz w:val="22"/>
               </w:rPr>
             </w:pPr>
+            <w:proofErr w:type="spellStart"/>
             <w:r>
               <w:rPr>
                 <w:rFonts w:ascii="Verdana" w:hAnsi="Verdana"/>
@@ -24084,6 +24849,7 @@
               </w:rPr>
               <w:t>Enum</w:t>
             </w:r>
+            <w:proofErr w:type="spellEnd"/>
           </w:p>
         </w:tc>
         <w:tc>
@@ -24107,12 +24873,21 @@
                 <w:sz w:val="22"/>
               </w:rPr>
             </w:pPr>
-            <w:r>
-              <w:rPr>
-                <w:rFonts w:ascii="Verdana" w:hAnsi="Verdana"/>
-                <w:sz w:val="22"/>
-              </w:rPr>
-              <w:t>xxx...</w:t>
+            <w:proofErr w:type="spellStart"/>
+            <w:r>
+              <w:rPr>
+                <w:rFonts w:ascii="Verdana" w:hAnsi="Verdana"/>
+                <w:sz w:val="22"/>
+              </w:rPr>
+              <w:t>xxx</w:t>
+            </w:r>
+            <w:proofErr w:type="spellEnd"/>
+            <w:r>
+              <w:rPr>
+                <w:rFonts w:ascii="Verdana" w:hAnsi="Verdana"/>
+                <w:sz w:val="22"/>
+              </w:rPr>
+              <w:t>...</w:t>
             </w:r>
           </w:p>
         </w:tc>
@@ -24173,6 +24948,7 @@
                 <w:sz w:val="22"/>
               </w:rPr>
             </w:pPr>
+            <w:proofErr w:type="spellStart"/>
             <w:r>
               <w:rPr>
                 <w:rFonts w:ascii="Verdana" w:hAnsi="Verdana"/>
@@ -24181,6 +24957,7 @@
               </w:rPr>
               <w:t>renavan</w:t>
             </w:r>
+            <w:proofErr w:type="spellEnd"/>
           </w:p>
         </w:tc>
         <w:tc>
@@ -24234,6 +25011,7 @@
                 <w:sz w:val="22"/>
               </w:rPr>
             </w:pPr>
+            <w:proofErr w:type="spellStart"/>
             <w:r>
               <w:rPr>
                 <w:rFonts w:ascii="Verdana" w:hAnsi="Verdana"/>
@@ -24241,6 +25019,7 @@
               </w:rPr>
               <w:t>String</w:t>
             </w:r>
+            <w:proofErr w:type="spellEnd"/>
           </w:p>
         </w:tc>
         <w:tc>
@@ -24299,7 +25078,23 @@
                 <w:rFonts w:ascii="Verdana" w:hAnsi="Verdana"/>
                 <w:sz w:val="22"/>
               </w:rPr>
-              <w:t xml:space="preserve">Número do renavan </w:t>
+              <w:t xml:space="preserve">Número do </w:t>
+            </w:r>
+            <w:proofErr w:type="spellStart"/>
+            <w:r>
+              <w:rPr>
+                <w:rFonts w:ascii="Verdana" w:hAnsi="Verdana"/>
+                <w:sz w:val="22"/>
+              </w:rPr>
+              <w:t>renavan</w:t>
+            </w:r>
+            <w:proofErr w:type="spellEnd"/>
+            <w:r>
+              <w:rPr>
+                <w:rFonts w:ascii="Verdana" w:hAnsi="Verdana"/>
+                <w:sz w:val="22"/>
+              </w:rPr>
+              <w:t xml:space="preserve"> </w:t>
             </w:r>
           </w:p>
         </w:tc>
@@ -24330,6 +25125,7 @@
                 <w:sz w:val="22"/>
               </w:rPr>
             </w:pPr>
+            <w:proofErr w:type="spellStart"/>
             <w:r>
               <w:rPr>
                 <w:rFonts w:ascii="Verdana" w:hAnsi="Verdana"/>
@@ -24354,6 +25150,7 @@
               </w:rPr>
               <w:t>ompra</w:t>
             </w:r>
+            <w:proofErr w:type="spellEnd"/>
           </w:p>
         </w:tc>
         <w:tc>
@@ -24407,12 +25204,21 @@
                 <w:sz w:val="22"/>
               </w:rPr>
             </w:pPr>
-            <w:r>
-              <w:rPr>
-                <w:rFonts w:ascii="Verdana" w:hAnsi="Verdana"/>
-                <w:sz w:val="22"/>
-              </w:rPr>
-              <w:t xml:space="preserve">BigDecimal </w:t>
+            <w:proofErr w:type="spellStart"/>
+            <w:r>
+              <w:rPr>
+                <w:rFonts w:ascii="Verdana" w:hAnsi="Verdana"/>
+                <w:sz w:val="22"/>
+              </w:rPr>
+              <w:t>BigDecimal</w:t>
+            </w:r>
+            <w:proofErr w:type="spellEnd"/>
+            <w:r>
+              <w:rPr>
+                <w:rFonts w:ascii="Verdana" w:hAnsi="Verdana"/>
+                <w:sz w:val="22"/>
+              </w:rPr>
+              <w:t xml:space="preserve"> </w:t>
             </w:r>
           </w:p>
         </w:tc>
@@ -24503,6 +25309,7 @@
                 <w:sz w:val="22"/>
               </w:rPr>
             </w:pPr>
+            <w:proofErr w:type="spellStart"/>
             <w:r>
               <w:rPr>
                 <w:rFonts w:ascii="Verdana" w:hAnsi="Verdana"/>
@@ -24527,6 +25334,7 @@
               </w:rPr>
               <w:t>enda</w:t>
             </w:r>
+            <w:proofErr w:type="spellEnd"/>
           </w:p>
         </w:tc>
         <w:tc>
@@ -24580,6 +25388,7 @@
                 <w:sz w:val="22"/>
               </w:rPr>
             </w:pPr>
+            <w:proofErr w:type="spellStart"/>
             <w:r>
               <w:rPr>
                 <w:rFonts w:ascii="Verdana" w:hAnsi="Verdana"/>
@@ -24587,6 +25396,7 @@
               </w:rPr>
               <w:t>BigDecimal</w:t>
             </w:r>
+            <w:proofErr w:type="spellEnd"/>
           </w:p>
         </w:tc>
         <w:tc>
@@ -24737,12 +25547,21 @@
                 <w:sz w:val="22"/>
               </w:rPr>
             </w:pPr>
-            <w:r>
-              <w:rPr>
-                <w:rFonts w:ascii="Verdana" w:hAnsi="Verdana"/>
-                <w:sz w:val="22"/>
-              </w:rPr>
-              <w:t xml:space="preserve">Enum </w:t>
+            <w:proofErr w:type="spellStart"/>
+            <w:r>
+              <w:rPr>
+                <w:rFonts w:ascii="Verdana" w:hAnsi="Verdana"/>
+                <w:sz w:val="22"/>
+              </w:rPr>
+              <w:t>Enum</w:t>
+            </w:r>
+            <w:proofErr w:type="spellEnd"/>
+            <w:r>
+              <w:rPr>
+                <w:rFonts w:ascii="Verdana" w:hAnsi="Verdana"/>
+                <w:sz w:val="22"/>
+              </w:rPr>
+              <w:t xml:space="preserve"> </w:t>
             </w:r>
           </w:p>
         </w:tc>
@@ -24767,12 +25586,21 @@
                 <w:sz w:val="22"/>
               </w:rPr>
             </w:pPr>
-            <w:r>
-              <w:rPr>
-                <w:rFonts w:ascii="Verdana" w:hAnsi="Verdana"/>
-                <w:sz w:val="22"/>
-              </w:rPr>
-              <w:t>xxx...</w:t>
+            <w:proofErr w:type="spellStart"/>
+            <w:r>
+              <w:rPr>
+                <w:rFonts w:ascii="Verdana" w:hAnsi="Verdana"/>
+                <w:sz w:val="22"/>
+              </w:rPr>
+              <w:t>xxx</w:t>
+            </w:r>
+            <w:proofErr w:type="spellEnd"/>
+            <w:r>
+              <w:rPr>
+                <w:rFonts w:ascii="Verdana" w:hAnsi="Verdana"/>
+                <w:sz w:val="22"/>
+              </w:rPr>
+              <w:t>...</w:t>
             </w:r>
           </w:p>
         </w:tc>
@@ -24894,6 +25722,7 @@
                 <w:sz w:val="22"/>
               </w:rPr>
             </w:pPr>
+            <w:proofErr w:type="spellStart"/>
             <w:r>
               <w:rPr>
                 <w:rFonts w:ascii="Verdana" w:hAnsi="Verdana"/>
@@ -24901,6 +25730,7 @@
               </w:rPr>
               <w:t>Enum</w:t>
             </w:r>
+            <w:proofErr w:type="spellEnd"/>
           </w:p>
         </w:tc>
         <w:tc>
@@ -24924,12 +25754,21 @@
                 <w:sz w:val="22"/>
               </w:rPr>
             </w:pPr>
-            <w:r>
-              <w:rPr>
-                <w:rFonts w:ascii="Verdana" w:hAnsi="Verdana"/>
-                <w:sz w:val="22"/>
-              </w:rPr>
-              <w:t>xxx...</w:t>
+            <w:proofErr w:type="spellStart"/>
+            <w:r>
+              <w:rPr>
+                <w:rFonts w:ascii="Verdana" w:hAnsi="Verdana"/>
+                <w:sz w:val="22"/>
+              </w:rPr>
+              <w:t>xxx</w:t>
+            </w:r>
+            <w:proofErr w:type="spellEnd"/>
+            <w:r>
+              <w:rPr>
+                <w:rFonts w:ascii="Verdana" w:hAnsi="Verdana"/>
+                <w:sz w:val="22"/>
+              </w:rPr>
+              <w:t>...</w:t>
             </w:r>
           </w:p>
         </w:tc>
@@ -25004,6 +25843,7 @@
                 <w:sz w:val="22"/>
               </w:rPr>
             </w:pPr>
+            <w:proofErr w:type="spellStart"/>
             <w:r>
               <w:rPr>
                 <w:rFonts w:ascii="Verdana" w:hAnsi="Verdana"/>
@@ -25028,6 +25868,7 @@
               </w:rPr>
               <w:t>assageiros</w:t>
             </w:r>
+            <w:proofErr w:type="spellEnd"/>
           </w:p>
         </w:tc>
         <w:tc>
@@ -25081,6 +25922,7 @@
                 <w:sz w:val="22"/>
               </w:rPr>
             </w:pPr>
+            <w:proofErr w:type="spellStart"/>
             <w:r>
               <w:rPr>
                 <w:rFonts w:ascii="Verdana" w:hAnsi="Verdana"/>
@@ -25088,6 +25930,7 @@
               </w:rPr>
               <w:t>Int</w:t>
             </w:r>
+            <w:proofErr w:type="spellEnd"/>
           </w:p>
         </w:tc>
         <w:tc>
@@ -25238,6 +26081,7 @@
                 <w:sz w:val="22"/>
               </w:rPr>
             </w:pPr>
+            <w:proofErr w:type="spellStart"/>
             <w:r>
               <w:rPr>
                 <w:rFonts w:ascii="Verdana" w:hAnsi="Verdana"/>
@@ -25245,6 +26089,7 @@
               </w:rPr>
               <w:t>Long</w:t>
             </w:r>
+            <w:proofErr w:type="spellEnd"/>
           </w:p>
         </w:tc>
         <w:tc>
@@ -25425,12 +26270,21 @@
                 <w:sz w:val="22"/>
               </w:rPr>
             </w:pPr>
-            <w:r>
-              <w:rPr>
-                <w:rFonts w:ascii="Verdana" w:hAnsi="Verdana"/>
-                <w:sz w:val="22"/>
-              </w:rPr>
-              <w:t>xxx...</w:t>
+            <w:proofErr w:type="spellStart"/>
+            <w:r>
+              <w:rPr>
+                <w:rFonts w:ascii="Verdana" w:hAnsi="Verdana"/>
+                <w:sz w:val="22"/>
+              </w:rPr>
+              <w:t>xxx</w:t>
+            </w:r>
+            <w:proofErr w:type="spellEnd"/>
+            <w:r>
+              <w:rPr>
+                <w:rFonts w:ascii="Verdana" w:hAnsi="Verdana"/>
+                <w:sz w:val="22"/>
+              </w:rPr>
+              <w:t>...</w:t>
             </w:r>
           </w:p>
         </w:tc>
@@ -25582,12 +26436,21 @@
                 <w:sz w:val="22"/>
               </w:rPr>
             </w:pPr>
-            <w:r>
-              <w:rPr>
-                <w:rFonts w:ascii="Verdana" w:hAnsi="Verdana"/>
-                <w:sz w:val="22"/>
-              </w:rPr>
-              <w:t>xxx...</w:t>
+            <w:proofErr w:type="spellStart"/>
+            <w:r>
+              <w:rPr>
+                <w:rFonts w:ascii="Verdana" w:hAnsi="Verdana"/>
+                <w:sz w:val="22"/>
+              </w:rPr>
+              <w:t>xxx</w:t>
+            </w:r>
+            <w:proofErr w:type="spellEnd"/>
+            <w:r>
+              <w:rPr>
+                <w:rFonts w:ascii="Verdana" w:hAnsi="Verdana"/>
+                <w:sz w:val="22"/>
+              </w:rPr>
+              <w:t>...</w:t>
             </w:r>
           </w:p>
         </w:tc>
@@ -25709,6 +26572,7 @@
                 <w:sz w:val="22"/>
               </w:rPr>
             </w:pPr>
+            <w:proofErr w:type="spellStart"/>
             <w:r>
               <w:rPr>
                 <w:rFonts w:ascii="Verdana" w:hAnsi="Verdana"/>
@@ -25716,6 +26580,7 @@
               </w:rPr>
               <w:t>Enum</w:t>
             </w:r>
+            <w:proofErr w:type="spellEnd"/>
           </w:p>
         </w:tc>
         <w:tc>
@@ -25739,12 +26604,21 @@
                 <w:sz w:val="22"/>
               </w:rPr>
             </w:pPr>
-            <w:r>
-              <w:rPr>
-                <w:rFonts w:ascii="Verdana" w:hAnsi="Verdana"/>
-                <w:sz w:val="22"/>
-              </w:rPr>
-              <w:t>xxx...</w:t>
+            <w:proofErr w:type="spellStart"/>
+            <w:r>
+              <w:rPr>
+                <w:rFonts w:ascii="Verdana" w:hAnsi="Verdana"/>
+                <w:sz w:val="22"/>
+              </w:rPr>
+              <w:t>xxx</w:t>
+            </w:r>
+            <w:proofErr w:type="spellEnd"/>
+            <w:r>
+              <w:rPr>
+                <w:rFonts w:ascii="Verdana" w:hAnsi="Verdana"/>
+                <w:sz w:val="22"/>
+              </w:rPr>
+              <w:t>...</w:t>
             </w:r>
           </w:p>
         </w:tc>
@@ -26230,6 +27104,7 @@
                 <w:sz w:val="22"/>
               </w:rPr>
             </w:pPr>
+            <w:proofErr w:type="spellStart"/>
             <w:r>
               <w:rPr>
                 <w:rFonts w:ascii="Verdana" w:hAnsi="Verdana"/>
@@ -26237,6 +27112,7 @@
               </w:rPr>
               <w:t>Int</w:t>
             </w:r>
+            <w:proofErr w:type="spellEnd"/>
           </w:p>
         </w:tc>
         <w:tc>
@@ -26333,6 +27209,7 @@
                 <w:sz w:val="22"/>
               </w:rPr>
             </w:pPr>
+            <w:proofErr w:type="spellStart"/>
             <w:r>
               <w:rPr>
                 <w:rFonts w:ascii="Verdana" w:hAnsi="Verdana"/>
@@ -26341,6 +27218,7 @@
               </w:rPr>
               <w:t>razaoSocial</w:t>
             </w:r>
+            <w:proofErr w:type="spellEnd"/>
           </w:p>
         </w:tc>
         <w:tc>
@@ -26394,6 +27272,7 @@
                 <w:sz w:val="22"/>
               </w:rPr>
             </w:pPr>
+            <w:proofErr w:type="spellStart"/>
             <w:r>
               <w:rPr>
                 <w:rFonts w:ascii="Verdana" w:hAnsi="Verdana"/>
@@ -26401,6 +27280,7 @@
               </w:rPr>
               <w:t>String</w:t>
             </w:r>
+            <w:proofErr w:type="spellEnd"/>
           </w:p>
         </w:tc>
         <w:tc>
@@ -26429,7 +27309,23 @@
                 <w:rFonts w:ascii="Verdana" w:hAnsi="Verdana"/>
                 <w:sz w:val="22"/>
               </w:rPr>
-              <w:t>“xxx...”</w:t>
+              <w:t>“</w:t>
+            </w:r>
+            <w:proofErr w:type="spellStart"/>
+            <w:r>
+              <w:rPr>
+                <w:rFonts w:ascii="Verdana" w:hAnsi="Verdana"/>
+                <w:sz w:val="22"/>
+              </w:rPr>
+              <w:t>xxx</w:t>
+            </w:r>
+            <w:proofErr w:type="spellEnd"/>
+            <w:r>
+              <w:rPr>
+                <w:rFonts w:ascii="Verdana" w:hAnsi="Verdana"/>
+                <w:sz w:val="22"/>
+              </w:rPr>
+              <w:t>...”</w:t>
             </w:r>
           </w:p>
         </w:tc>
@@ -26490,6 +27386,7 @@
                 <w:sz w:val="22"/>
               </w:rPr>
             </w:pPr>
+            <w:proofErr w:type="spellStart"/>
             <w:r>
               <w:rPr>
                 <w:rFonts w:ascii="Verdana" w:hAnsi="Verdana"/>
@@ -26498,6 +27395,7 @@
               </w:rPr>
               <w:t>nomeFantasia</w:t>
             </w:r>
+            <w:proofErr w:type="spellEnd"/>
           </w:p>
         </w:tc>
         <w:tc>
@@ -26551,6 +27449,7 @@
                 <w:sz w:val="22"/>
               </w:rPr>
             </w:pPr>
+            <w:proofErr w:type="spellStart"/>
             <w:r>
               <w:rPr>
                 <w:rFonts w:ascii="Verdana" w:hAnsi="Verdana"/>
@@ -26558,6 +27457,7 @@
               </w:rPr>
               <w:t>String</w:t>
             </w:r>
+            <w:proofErr w:type="spellEnd"/>
           </w:p>
         </w:tc>
         <w:tc>
@@ -26586,7 +27486,23 @@
                 <w:rFonts w:ascii="Verdana" w:hAnsi="Verdana"/>
                 <w:sz w:val="22"/>
               </w:rPr>
-              <w:t>“xxx...”</w:t>
+              <w:t>“</w:t>
+            </w:r>
+            <w:proofErr w:type="spellStart"/>
+            <w:r>
+              <w:rPr>
+                <w:rFonts w:ascii="Verdana" w:hAnsi="Verdana"/>
+                <w:sz w:val="22"/>
+              </w:rPr>
+              <w:t>xxx</w:t>
+            </w:r>
+            <w:proofErr w:type="spellEnd"/>
+            <w:r>
+              <w:rPr>
+                <w:rFonts w:ascii="Verdana" w:hAnsi="Verdana"/>
+                <w:sz w:val="22"/>
+              </w:rPr>
+              <w:t>...”</w:t>
             </w:r>
           </w:p>
         </w:tc>
@@ -26708,6 +27624,7 @@
                 <w:sz w:val="22"/>
               </w:rPr>
             </w:pPr>
+            <w:proofErr w:type="spellStart"/>
             <w:r>
               <w:rPr>
                 <w:rFonts w:ascii="Verdana" w:hAnsi="Verdana"/>
@@ -26715,6 +27632,7 @@
               </w:rPr>
               <w:t>String</w:t>
             </w:r>
+            <w:proofErr w:type="spellEnd"/>
           </w:p>
         </w:tc>
         <w:tc>
@@ -26738,12 +27656,21 @@
                 <w:sz w:val="22"/>
               </w:rPr>
             </w:pPr>
-            <w:r>
-              <w:rPr>
-                <w:rFonts w:ascii="Verdana" w:hAnsi="Verdana"/>
-                <w:sz w:val="22"/>
-              </w:rPr>
-              <w:t>xxx...</w:t>
+            <w:proofErr w:type="spellStart"/>
+            <w:r>
+              <w:rPr>
+                <w:rFonts w:ascii="Verdana" w:hAnsi="Verdana"/>
+                <w:sz w:val="22"/>
+              </w:rPr>
+              <w:t>xxx</w:t>
+            </w:r>
+            <w:proofErr w:type="spellEnd"/>
+            <w:r>
+              <w:rPr>
+                <w:rFonts w:ascii="Verdana" w:hAnsi="Verdana"/>
+                <w:sz w:val="22"/>
+              </w:rPr>
+              <w:t>...</w:t>
             </w:r>
           </w:p>
         </w:tc>
@@ -26865,6 +27792,7 @@
                 <w:sz w:val="22"/>
               </w:rPr>
             </w:pPr>
+            <w:proofErr w:type="spellStart"/>
             <w:r>
               <w:rPr>
                 <w:rFonts w:ascii="Verdana" w:hAnsi="Verdana"/>
@@ -26872,6 +27800,7 @@
               </w:rPr>
               <w:t>Enum</w:t>
             </w:r>
+            <w:proofErr w:type="spellEnd"/>
           </w:p>
         </w:tc>
         <w:tc>
@@ -26895,12 +27824,21 @@
                 <w:sz w:val="22"/>
               </w:rPr>
             </w:pPr>
-            <w:r>
-              <w:rPr>
-                <w:rFonts w:ascii="Verdana" w:hAnsi="Verdana"/>
-                <w:sz w:val="22"/>
-              </w:rPr>
-              <w:t>xxx...</w:t>
+            <w:proofErr w:type="spellStart"/>
+            <w:r>
+              <w:rPr>
+                <w:rFonts w:ascii="Verdana" w:hAnsi="Verdana"/>
+                <w:sz w:val="22"/>
+              </w:rPr>
+              <w:t>xxx</w:t>
+            </w:r>
+            <w:proofErr w:type="spellEnd"/>
+            <w:r>
+              <w:rPr>
+                <w:rFonts w:ascii="Verdana" w:hAnsi="Verdana"/>
+                <w:sz w:val="22"/>
+              </w:rPr>
+              <w:t>...</w:t>
             </w:r>
           </w:p>
         </w:tc>
@@ -26961,6 +27899,7 @@
                 <w:sz w:val="22"/>
               </w:rPr>
             </w:pPr>
+            <w:proofErr w:type="spellStart"/>
             <w:r>
               <w:rPr>
                 <w:rFonts w:ascii="Verdana" w:hAnsi="Verdana"/>
@@ -26985,6 +27924,7 @@
               </w:rPr>
               <w:t>npj</w:t>
             </w:r>
+            <w:proofErr w:type="spellEnd"/>
           </w:p>
         </w:tc>
         <w:tc>
@@ -27038,6 +27978,7 @@
                 <w:sz w:val="22"/>
               </w:rPr>
             </w:pPr>
+            <w:proofErr w:type="spellStart"/>
             <w:r>
               <w:rPr>
                 <w:rFonts w:ascii="Verdana" w:hAnsi="Verdana"/>
@@ -27045,6 +27986,7 @@
               </w:rPr>
               <w:t>String</w:t>
             </w:r>
+            <w:proofErr w:type="spellEnd"/>
           </w:p>
         </w:tc>
         <w:tc>
@@ -27068,12 +28010,21 @@
                 <w:sz w:val="22"/>
               </w:rPr>
             </w:pPr>
-            <w:r>
-              <w:rPr>
-                <w:rFonts w:ascii="Verdana" w:hAnsi="Verdana"/>
-                <w:sz w:val="22"/>
-              </w:rPr>
-              <w:t>xxx...</w:t>
+            <w:proofErr w:type="spellStart"/>
+            <w:r>
+              <w:rPr>
+                <w:rFonts w:ascii="Verdana" w:hAnsi="Verdana"/>
+                <w:sz w:val="22"/>
+              </w:rPr>
+              <w:t>xxx</w:t>
+            </w:r>
+            <w:proofErr w:type="spellEnd"/>
+            <w:r>
+              <w:rPr>
+                <w:rFonts w:ascii="Verdana" w:hAnsi="Verdana"/>
+                <w:sz w:val="22"/>
+              </w:rPr>
+              <w:t>...</w:t>
             </w:r>
           </w:p>
         </w:tc>
@@ -27098,12 +28049,37 @@
                 <w:sz w:val="22"/>
               </w:rPr>
             </w:pPr>
-            <w:r>
-              <w:rPr>
-                <w:rFonts w:ascii="Verdana" w:hAnsi="Verdana"/>
-                <w:sz w:val="22"/>
-              </w:rPr>
-              <w:t>Cpf ou cnpj do cliente</w:t>
+            <w:proofErr w:type="spellStart"/>
+            <w:r>
+              <w:rPr>
+                <w:rFonts w:ascii="Verdana" w:hAnsi="Verdana"/>
+                <w:sz w:val="22"/>
+              </w:rPr>
+              <w:t>Cpf</w:t>
+            </w:r>
+            <w:proofErr w:type="spellEnd"/>
+            <w:r>
+              <w:rPr>
+                <w:rFonts w:ascii="Verdana" w:hAnsi="Verdana"/>
+                <w:sz w:val="22"/>
+              </w:rPr>
+              <w:t xml:space="preserve"> ou </w:t>
+            </w:r>
+            <w:proofErr w:type="spellStart"/>
+            <w:r>
+              <w:rPr>
+                <w:rFonts w:ascii="Verdana" w:hAnsi="Verdana"/>
+                <w:sz w:val="22"/>
+              </w:rPr>
+              <w:t>cnpj</w:t>
+            </w:r>
+            <w:proofErr w:type="spellEnd"/>
+            <w:r>
+              <w:rPr>
+                <w:rFonts w:ascii="Verdana" w:hAnsi="Verdana"/>
+                <w:sz w:val="22"/>
+              </w:rPr>
+              <w:t xml:space="preserve"> do cliente</w:t>
             </w:r>
           </w:p>
         </w:tc>
@@ -27134,6 +28110,7 @@
                 <w:sz w:val="22"/>
               </w:rPr>
             </w:pPr>
+            <w:proofErr w:type="spellStart"/>
             <w:r>
               <w:rPr>
                 <w:rFonts w:ascii="Verdana" w:hAnsi="Verdana"/>
@@ -27142,6 +28119,7 @@
               </w:rPr>
               <w:t>Rg</w:t>
             </w:r>
+            <w:proofErr w:type="spellEnd"/>
           </w:p>
         </w:tc>
         <w:tc>
@@ -27195,6 +28173,7 @@
                 <w:sz w:val="22"/>
               </w:rPr>
             </w:pPr>
+            <w:proofErr w:type="spellStart"/>
             <w:r>
               <w:rPr>
                 <w:rFonts w:ascii="Verdana" w:hAnsi="Verdana"/>
@@ -27202,6 +28181,7 @@
               </w:rPr>
               <w:t>String</w:t>
             </w:r>
+            <w:proofErr w:type="spellEnd"/>
           </w:p>
         </w:tc>
         <w:tc>
@@ -27225,12 +28205,21 @@
                 <w:sz w:val="22"/>
               </w:rPr>
             </w:pPr>
-            <w:r>
-              <w:rPr>
-                <w:rFonts w:ascii="Verdana" w:hAnsi="Verdana"/>
-                <w:sz w:val="22"/>
-              </w:rPr>
-              <w:t>xxx...</w:t>
+            <w:proofErr w:type="spellStart"/>
+            <w:r>
+              <w:rPr>
+                <w:rFonts w:ascii="Verdana" w:hAnsi="Verdana"/>
+                <w:sz w:val="22"/>
+              </w:rPr>
+              <w:t>xxx</w:t>
+            </w:r>
+            <w:proofErr w:type="spellEnd"/>
+            <w:r>
+              <w:rPr>
+                <w:rFonts w:ascii="Verdana" w:hAnsi="Verdana"/>
+                <w:sz w:val="22"/>
+              </w:rPr>
+              <w:t>...</w:t>
             </w:r>
           </w:p>
         </w:tc>
@@ -27255,12 +28244,21 @@
                 <w:sz w:val="22"/>
               </w:rPr>
             </w:pPr>
-            <w:r>
-              <w:rPr>
-                <w:rFonts w:ascii="Verdana" w:hAnsi="Verdana"/>
-                <w:sz w:val="22"/>
-              </w:rPr>
-              <w:t xml:space="preserve">Rg </w:t>
+            <w:proofErr w:type="spellStart"/>
+            <w:r>
+              <w:rPr>
+                <w:rFonts w:ascii="Verdana" w:hAnsi="Verdana"/>
+                <w:sz w:val="22"/>
+              </w:rPr>
+              <w:t>Rg</w:t>
+            </w:r>
+            <w:proofErr w:type="spellEnd"/>
+            <w:r>
+              <w:rPr>
+                <w:rFonts w:ascii="Verdana" w:hAnsi="Verdana"/>
+                <w:sz w:val="22"/>
+              </w:rPr>
+              <w:t xml:space="preserve"> </w:t>
             </w:r>
           </w:p>
         </w:tc>
@@ -27291,6 +28289,7 @@
                 <w:sz w:val="22"/>
               </w:rPr>
             </w:pPr>
+            <w:proofErr w:type="spellStart"/>
             <w:r>
               <w:rPr>
                 <w:rFonts w:ascii="Verdana" w:hAnsi="Verdana"/>
@@ -27315,6 +28314,7 @@
               </w:rPr>
               <w:t>missor</w:t>
             </w:r>
+            <w:proofErr w:type="spellEnd"/>
           </w:p>
         </w:tc>
         <w:tc>
@@ -27368,6 +28368,7 @@
                 <w:sz w:val="22"/>
               </w:rPr>
             </w:pPr>
+            <w:proofErr w:type="spellStart"/>
             <w:r>
               <w:rPr>
                 <w:rFonts w:ascii="Verdana" w:hAnsi="Verdana"/>
@@ -27375,6 +28376,7 @@
               </w:rPr>
               <w:t>String</w:t>
             </w:r>
+            <w:proofErr w:type="spellEnd"/>
           </w:p>
         </w:tc>
         <w:tc>
@@ -27398,12 +28400,21 @@
                 <w:sz w:val="22"/>
               </w:rPr>
             </w:pPr>
-            <w:r>
-              <w:rPr>
-                <w:rFonts w:ascii="Verdana" w:hAnsi="Verdana"/>
-                <w:sz w:val="22"/>
-              </w:rPr>
-              <w:t>Xxx...</w:t>
+            <w:proofErr w:type="spellStart"/>
+            <w:r>
+              <w:rPr>
+                <w:rFonts w:ascii="Verdana" w:hAnsi="Verdana"/>
+                <w:sz w:val="22"/>
+              </w:rPr>
+              <w:t>Xxx</w:t>
+            </w:r>
+            <w:proofErr w:type="spellEnd"/>
+            <w:r>
+              <w:rPr>
+                <w:rFonts w:ascii="Verdana" w:hAnsi="Verdana"/>
+                <w:sz w:val="22"/>
+              </w:rPr>
+              <w:t>...</w:t>
             </w:r>
           </w:p>
         </w:tc>
@@ -27433,8 +28444,17 @@
                 <w:rFonts w:ascii="Verdana" w:hAnsi="Verdana"/>
                 <w:sz w:val="22"/>
               </w:rPr>
-              <w:t>Órgão emissor do rg</w:t>
-            </w:r>
+              <w:t xml:space="preserve">Órgão emissor do </w:t>
+            </w:r>
+            <w:proofErr w:type="spellStart"/>
+            <w:r>
+              <w:rPr>
+                <w:rFonts w:ascii="Verdana" w:hAnsi="Verdana"/>
+                <w:sz w:val="22"/>
+              </w:rPr>
+              <w:t>rg</w:t>
+            </w:r>
+            <w:proofErr w:type="spellEnd"/>
           </w:p>
         </w:tc>
       </w:tr>
@@ -27464,6 +28484,7 @@
                 <w:sz w:val="22"/>
               </w:rPr>
             </w:pPr>
+            <w:proofErr w:type="spellStart"/>
             <w:r>
               <w:rPr>
                 <w:rFonts w:ascii="Verdana" w:hAnsi="Verdana"/>
@@ -27480,6 +28501,7 @@
               </w:rPr>
               <w:t>Cliente</w:t>
             </w:r>
+            <w:proofErr w:type="spellEnd"/>
           </w:p>
         </w:tc>
         <w:tc>
@@ -27533,6 +28555,7 @@
                 <w:sz w:val="22"/>
               </w:rPr>
             </w:pPr>
+            <w:proofErr w:type="spellStart"/>
             <w:r>
               <w:rPr>
                 <w:rFonts w:ascii="Verdana" w:hAnsi="Verdana"/>
@@ -27540,6 +28563,7 @@
               </w:rPr>
               <w:t>Enum</w:t>
             </w:r>
+            <w:proofErr w:type="spellEnd"/>
           </w:p>
         </w:tc>
         <w:tc>
@@ -27563,12 +28587,21 @@
                 <w:sz w:val="22"/>
               </w:rPr>
             </w:pPr>
-            <w:r>
-              <w:rPr>
-                <w:rFonts w:ascii="Verdana" w:hAnsi="Verdana"/>
-                <w:sz w:val="22"/>
-              </w:rPr>
-              <w:t>Xxx...</w:t>
+            <w:proofErr w:type="spellStart"/>
+            <w:r>
+              <w:rPr>
+                <w:rFonts w:ascii="Verdana" w:hAnsi="Verdana"/>
+                <w:sz w:val="22"/>
+              </w:rPr>
+              <w:t>Xxx</w:t>
+            </w:r>
+            <w:proofErr w:type="spellEnd"/>
+            <w:r>
+              <w:rPr>
+                <w:rFonts w:ascii="Verdana" w:hAnsi="Verdana"/>
+                <w:sz w:val="22"/>
+              </w:rPr>
+              <w:t>...</w:t>
             </w:r>
           </w:p>
         </w:tc>
@@ -27927,6 +28960,7 @@
                 <w:sz w:val="22"/>
               </w:rPr>
             </w:pPr>
+            <w:proofErr w:type="spellStart"/>
             <w:r>
               <w:rPr>
                 <w:rFonts w:ascii="Verdana" w:hAnsi="Verdana"/>
@@ -27934,6 +28968,7 @@
               </w:rPr>
               <w:t>Long</w:t>
             </w:r>
+            <w:proofErr w:type="spellEnd"/>
           </w:p>
         </w:tc>
         <w:tc>
@@ -28091,6 +29126,7 @@
                 <w:sz w:val="22"/>
               </w:rPr>
             </w:pPr>
+            <w:proofErr w:type="spellStart"/>
             <w:r>
               <w:rPr>
                 <w:rFonts w:ascii="Verdana" w:hAnsi="Verdana"/>
@@ -28098,6 +29134,7 @@
               </w:rPr>
               <w:t>String</w:t>
             </w:r>
+            <w:proofErr w:type="spellEnd"/>
           </w:p>
         </w:tc>
         <w:tc>
@@ -28126,7 +29163,23 @@
                 <w:rFonts w:ascii="Verdana" w:hAnsi="Verdana"/>
                 <w:sz w:val="22"/>
               </w:rPr>
-              <w:t>“xxx...”</w:t>
+              <w:t>“</w:t>
+            </w:r>
+            <w:proofErr w:type="spellStart"/>
+            <w:r>
+              <w:rPr>
+                <w:rFonts w:ascii="Verdana" w:hAnsi="Verdana"/>
+                <w:sz w:val="22"/>
+              </w:rPr>
+              <w:t>xxx</w:t>
+            </w:r>
+            <w:proofErr w:type="spellEnd"/>
+            <w:r>
+              <w:rPr>
+                <w:rFonts w:ascii="Verdana" w:hAnsi="Verdana"/>
+                <w:sz w:val="22"/>
+              </w:rPr>
+              <w:t>...”</w:t>
             </w:r>
           </w:p>
         </w:tc>
@@ -28194,6 +29247,7 @@
                 <w:sz w:val="22"/>
               </w:rPr>
             </w:pPr>
+            <w:proofErr w:type="spellStart"/>
             <w:r>
               <w:rPr>
                 <w:rFonts w:ascii="Verdana" w:hAnsi="Verdana"/>
@@ -28202,6 +29256,7 @@
               </w:rPr>
               <w:t>Cpf</w:t>
             </w:r>
+            <w:proofErr w:type="spellEnd"/>
           </w:p>
         </w:tc>
         <w:tc>
@@ -28255,6 +29310,7 @@
                 <w:sz w:val="22"/>
               </w:rPr>
             </w:pPr>
+            <w:proofErr w:type="spellStart"/>
             <w:r>
               <w:rPr>
                 <w:rFonts w:ascii="Verdana" w:hAnsi="Verdana"/>
@@ -28262,6 +29318,7 @@
               </w:rPr>
               <w:t>String</w:t>
             </w:r>
+            <w:proofErr w:type="spellEnd"/>
           </w:p>
         </w:tc>
         <w:tc>
@@ -28315,12 +29372,21 @@
                 <w:sz w:val="22"/>
               </w:rPr>
             </w:pPr>
-            <w:r>
-              <w:rPr>
-                <w:rFonts w:ascii="Verdana" w:hAnsi="Verdana"/>
-                <w:sz w:val="22"/>
-              </w:rPr>
-              <w:t>Cpf do motorista</w:t>
+            <w:proofErr w:type="spellStart"/>
+            <w:r>
+              <w:rPr>
+                <w:rFonts w:ascii="Verdana" w:hAnsi="Verdana"/>
+                <w:sz w:val="22"/>
+              </w:rPr>
+              <w:t>Cpf</w:t>
+            </w:r>
+            <w:proofErr w:type="spellEnd"/>
+            <w:r>
+              <w:rPr>
+                <w:rFonts w:ascii="Verdana" w:hAnsi="Verdana"/>
+                <w:sz w:val="22"/>
+              </w:rPr>
+              <w:t xml:space="preserve"> do motorista</w:t>
             </w:r>
           </w:p>
         </w:tc>
@@ -28351,6 +29417,7 @@
                 <w:sz w:val="22"/>
               </w:rPr>
             </w:pPr>
+            <w:proofErr w:type="spellStart"/>
             <w:r>
               <w:rPr>
                 <w:rFonts w:ascii="Verdana" w:hAnsi="Verdana"/>
@@ -28359,6 +29426,7 @@
               </w:rPr>
               <w:t>Rg</w:t>
             </w:r>
+            <w:proofErr w:type="spellEnd"/>
           </w:p>
         </w:tc>
         <w:tc>
@@ -28412,6 +29480,7 @@
                 <w:sz w:val="22"/>
               </w:rPr>
             </w:pPr>
+            <w:proofErr w:type="spellStart"/>
             <w:r>
               <w:rPr>
                 <w:rFonts w:ascii="Verdana" w:hAnsi="Verdana"/>
@@ -28419,6 +29488,7 @@
               </w:rPr>
               <w:t>String</w:t>
             </w:r>
+            <w:proofErr w:type="spellEnd"/>
           </w:p>
         </w:tc>
         <w:tc>
@@ -28472,12 +29542,21 @@
                 <w:sz w:val="22"/>
               </w:rPr>
             </w:pPr>
-            <w:r>
-              <w:rPr>
-                <w:rFonts w:ascii="Verdana" w:hAnsi="Verdana"/>
-                <w:sz w:val="22"/>
-              </w:rPr>
-              <w:t>Rg do motorista</w:t>
+            <w:proofErr w:type="spellStart"/>
+            <w:r>
+              <w:rPr>
+                <w:rFonts w:ascii="Verdana" w:hAnsi="Verdana"/>
+                <w:sz w:val="22"/>
+              </w:rPr>
+              <w:t>Rg</w:t>
+            </w:r>
+            <w:proofErr w:type="spellEnd"/>
+            <w:r>
+              <w:rPr>
+                <w:rFonts w:ascii="Verdana" w:hAnsi="Verdana"/>
+                <w:sz w:val="22"/>
+              </w:rPr>
+              <w:t xml:space="preserve"> do motorista</w:t>
             </w:r>
           </w:p>
         </w:tc>
@@ -28508,6 +29587,7 @@
                 <w:sz w:val="22"/>
               </w:rPr>
             </w:pPr>
+            <w:proofErr w:type="spellStart"/>
             <w:r>
               <w:rPr>
                 <w:rFonts w:ascii="Verdana" w:hAnsi="Verdana"/>
@@ -28516,6 +29596,7 @@
               </w:rPr>
               <w:t>orgaoEmissor</w:t>
             </w:r>
+            <w:proofErr w:type="spellEnd"/>
           </w:p>
         </w:tc>
         <w:tc>
@@ -28569,6 +29650,7 @@
                 <w:sz w:val="22"/>
               </w:rPr>
             </w:pPr>
+            <w:proofErr w:type="spellStart"/>
             <w:r>
               <w:rPr>
                 <w:rFonts w:ascii="Verdana" w:hAnsi="Verdana"/>
@@ -28576,6 +29658,7 @@
               </w:rPr>
               <w:t>String</w:t>
             </w:r>
+            <w:proofErr w:type="spellEnd"/>
           </w:p>
         </w:tc>
         <w:tc>
@@ -28599,12 +29682,21 @@
                 <w:sz w:val="22"/>
               </w:rPr>
             </w:pPr>
-            <w:r>
-              <w:rPr>
-                <w:rFonts w:ascii="Verdana" w:hAnsi="Verdana"/>
-                <w:sz w:val="22"/>
-              </w:rPr>
-              <w:t>xxx...</w:t>
+            <w:proofErr w:type="spellStart"/>
+            <w:r>
+              <w:rPr>
+                <w:rFonts w:ascii="Verdana" w:hAnsi="Verdana"/>
+                <w:sz w:val="22"/>
+              </w:rPr>
+              <w:t>xxx</w:t>
+            </w:r>
+            <w:proofErr w:type="spellEnd"/>
+            <w:r>
+              <w:rPr>
+                <w:rFonts w:ascii="Verdana" w:hAnsi="Verdana"/>
+                <w:sz w:val="22"/>
+              </w:rPr>
+              <w:t>...</w:t>
             </w:r>
           </w:p>
         </w:tc>
@@ -28634,8 +29726,17 @@
                 <w:rFonts w:ascii="Verdana" w:hAnsi="Verdana"/>
                 <w:sz w:val="22"/>
               </w:rPr>
-              <w:t>Órgão emissor do rg</w:t>
-            </w:r>
+              <w:t xml:space="preserve">Órgão emissor do </w:t>
+            </w:r>
+            <w:proofErr w:type="spellStart"/>
+            <w:r>
+              <w:rPr>
+                <w:rFonts w:ascii="Verdana" w:hAnsi="Verdana"/>
+                <w:sz w:val="22"/>
+              </w:rPr>
+              <w:t>rg</w:t>
+            </w:r>
+            <w:proofErr w:type="spellEnd"/>
           </w:p>
         </w:tc>
       </w:tr>
@@ -28665,6 +29766,7 @@
                 <w:sz w:val="22"/>
               </w:rPr>
             </w:pPr>
+            <w:proofErr w:type="spellStart"/>
             <w:r>
               <w:rPr>
                 <w:rFonts w:ascii="Verdana" w:hAnsi="Verdana"/>
@@ -28673,6 +29775,7 @@
               </w:rPr>
               <w:t>numeroCnh</w:t>
             </w:r>
+            <w:proofErr w:type="spellEnd"/>
           </w:p>
         </w:tc>
         <w:tc>
@@ -28726,6 +29829,7 @@
                 <w:sz w:val="22"/>
               </w:rPr>
             </w:pPr>
+            <w:proofErr w:type="spellStart"/>
             <w:r>
               <w:rPr>
                 <w:rFonts w:ascii="Verdana" w:hAnsi="Verdana"/>
@@ -28733,6 +29837,7 @@
               </w:rPr>
               <w:t>String</w:t>
             </w:r>
+            <w:proofErr w:type="spellEnd"/>
           </w:p>
         </w:tc>
         <w:tc>
@@ -28786,13 +29891,33 @@
                 <w:sz w:val="22"/>
               </w:rPr>
             </w:pPr>
-            <w:r>
-              <w:rPr>
-                <w:rFonts w:ascii="Verdana" w:hAnsi="Verdana"/>
-                <w:sz w:val="22"/>
-              </w:rPr>
-              <w:t>Numero da cnh</w:t>
-            </w:r>
+            <w:proofErr w:type="spellStart"/>
+            <w:proofErr w:type="gramStart"/>
+            <w:r>
+              <w:rPr>
+                <w:rFonts w:ascii="Verdana" w:hAnsi="Verdana"/>
+                <w:sz w:val="22"/>
+              </w:rPr>
+              <w:t>Numero</w:t>
+            </w:r>
+            <w:proofErr w:type="spellEnd"/>
+            <w:proofErr w:type="gramEnd"/>
+            <w:r>
+              <w:rPr>
+                <w:rFonts w:ascii="Verdana" w:hAnsi="Verdana"/>
+                <w:sz w:val="22"/>
+              </w:rPr>
+              <w:t xml:space="preserve"> da </w:t>
+            </w:r>
+            <w:proofErr w:type="spellStart"/>
+            <w:r>
+              <w:rPr>
+                <w:rFonts w:ascii="Verdana" w:hAnsi="Verdana"/>
+                <w:sz w:val="22"/>
+              </w:rPr>
+              <w:t>cnh</w:t>
+            </w:r>
+            <w:proofErr w:type="spellEnd"/>
           </w:p>
         </w:tc>
       </w:tr>
@@ -28822,6 +29947,7 @@
                 <w:sz w:val="22"/>
               </w:rPr>
             </w:pPr>
+            <w:proofErr w:type="spellStart"/>
             <w:r>
               <w:rPr>
                 <w:rFonts w:ascii="Verdana" w:hAnsi="Verdana"/>
@@ -28830,6 +29956,7 @@
               </w:rPr>
               <w:t>dataValidadeCnh</w:t>
             </w:r>
+            <w:proofErr w:type="spellEnd"/>
           </w:p>
         </w:tc>
         <w:tc>
@@ -28913,13 +30040,31 @@
                 <w:sz w:val="22"/>
               </w:rPr>
             </w:pPr>
-            <w:r>
-              <w:rPr>
-                <w:rFonts w:ascii="Verdana" w:hAnsi="Verdana"/>
-                <w:sz w:val="22"/>
-              </w:rPr>
-              <w:t>dd/MM/yyyy</w:t>
-            </w:r>
+            <w:proofErr w:type="spellStart"/>
+            <w:r>
+              <w:rPr>
+                <w:rFonts w:ascii="Verdana" w:hAnsi="Verdana"/>
+                <w:sz w:val="22"/>
+              </w:rPr>
+              <w:t>dd</w:t>
+            </w:r>
+            <w:proofErr w:type="spellEnd"/>
+            <w:r>
+              <w:rPr>
+                <w:rFonts w:ascii="Verdana" w:hAnsi="Verdana"/>
+                <w:sz w:val="22"/>
+              </w:rPr>
+              <w:t>/MM/</w:t>
+            </w:r>
+            <w:proofErr w:type="spellStart"/>
+            <w:r>
+              <w:rPr>
+                <w:rFonts w:ascii="Verdana" w:hAnsi="Verdana"/>
+                <w:sz w:val="22"/>
+              </w:rPr>
+              <w:t>yyyy</w:t>
+            </w:r>
+            <w:proofErr w:type="spellEnd"/>
           </w:p>
         </w:tc>
         <w:tc>
@@ -28948,8 +30093,17 @@
                 <w:rFonts w:ascii="Verdana" w:hAnsi="Verdana"/>
                 <w:sz w:val="22"/>
               </w:rPr>
-              <w:t>Data de validade da cnh</w:t>
-            </w:r>
+              <w:t xml:space="preserve">Data de validade da </w:t>
+            </w:r>
+            <w:proofErr w:type="spellStart"/>
+            <w:r>
+              <w:rPr>
+                <w:rFonts w:ascii="Verdana" w:hAnsi="Verdana"/>
+                <w:sz w:val="22"/>
+              </w:rPr>
+              <w:t>cnh</w:t>
+            </w:r>
+            <w:proofErr w:type="spellEnd"/>
           </w:p>
         </w:tc>
       </w:tr>
@@ -28979,6 +30133,7 @@
                 <w:sz w:val="22"/>
               </w:rPr>
             </w:pPr>
+            <w:proofErr w:type="spellStart"/>
             <w:r>
               <w:rPr>
                 <w:rFonts w:ascii="Verdana" w:hAnsi="Verdana"/>
@@ -28987,6 +30142,7 @@
               </w:rPr>
               <w:t>categoriaCnh</w:t>
             </w:r>
+            <w:proofErr w:type="spellEnd"/>
           </w:p>
         </w:tc>
         <w:tc>
@@ -29040,6 +30196,7 @@
                 <w:sz w:val="22"/>
               </w:rPr>
             </w:pPr>
+            <w:proofErr w:type="spellStart"/>
             <w:r>
               <w:rPr>
                 <w:rFonts w:ascii="Verdana" w:hAnsi="Verdana"/>
@@ -29047,6 +30204,7 @@
               </w:rPr>
               <w:t>Enum</w:t>
             </w:r>
+            <w:proofErr w:type="spellEnd"/>
           </w:p>
         </w:tc>
         <w:tc>
@@ -29070,12 +30228,21 @@
                 <w:sz w:val="22"/>
               </w:rPr>
             </w:pPr>
-            <w:r>
-              <w:rPr>
-                <w:rFonts w:ascii="Verdana" w:hAnsi="Verdana"/>
-                <w:sz w:val="22"/>
-              </w:rPr>
-              <w:t>xxx...</w:t>
+            <w:proofErr w:type="spellStart"/>
+            <w:r>
+              <w:rPr>
+                <w:rFonts w:ascii="Verdana" w:hAnsi="Verdana"/>
+                <w:sz w:val="22"/>
+              </w:rPr>
+              <w:t>xxx</w:t>
+            </w:r>
+            <w:proofErr w:type="spellEnd"/>
+            <w:r>
+              <w:rPr>
+                <w:rFonts w:ascii="Verdana" w:hAnsi="Verdana"/>
+                <w:sz w:val="22"/>
+              </w:rPr>
+              <w:t>...</w:t>
             </w:r>
           </w:p>
         </w:tc>
@@ -29105,8 +30272,17 @@
                 <w:rFonts w:ascii="Verdana" w:hAnsi="Verdana"/>
                 <w:sz w:val="22"/>
               </w:rPr>
-              <w:t>Categoria da cnh</w:t>
-            </w:r>
+              <w:t xml:space="preserve">Categoria da </w:t>
+            </w:r>
+            <w:proofErr w:type="spellStart"/>
+            <w:r>
+              <w:rPr>
+                <w:rFonts w:ascii="Verdana" w:hAnsi="Verdana"/>
+                <w:sz w:val="22"/>
+              </w:rPr>
+              <w:t>cnh</w:t>
+            </w:r>
+            <w:proofErr w:type="spellEnd"/>
           </w:p>
         </w:tc>
       </w:tr>
@@ -29136,6 +30312,7 @@
                 <w:sz w:val="22"/>
               </w:rPr>
             </w:pPr>
+            <w:proofErr w:type="spellStart"/>
             <w:r>
               <w:rPr>
                 <w:rFonts w:ascii="Verdana" w:hAnsi="Verdana"/>
@@ -29144,6 +30321,7 @@
               </w:rPr>
               <w:t>pathImagem</w:t>
             </w:r>
+            <w:proofErr w:type="spellEnd"/>
           </w:p>
         </w:tc>
         <w:tc>
@@ -29197,6 +30375,7 @@
                 <w:sz w:val="22"/>
               </w:rPr>
             </w:pPr>
+            <w:proofErr w:type="spellStart"/>
             <w:r>
               <w:rPr>
                 <w:rFonts w:ascii="Verdana" w:hAnsi="Verdana"/>
@@ -29204,6 +30383,7 @@
               </w:rPr>
               <w:t>String</w:t>
             </w:r>
+            <w:proofErr w:type="spellEnd"/>
           </w:p>
         </w:tc>
         <w:tc>
@@ -29227,12 +30407,21 @@
                 <w:sz w:val="22"/>
               </w:rPr>
             </w:pPr>
-            <w:r>
-              <w:rPr>
-                <w:rFonts w:ascii="Verdana" w:hAnsi="Verdana"/>
-                <w:sz w:val="22"/>
-              </w:rPr>
-              <w:t>xxx...</w:t>
+            <w:proofErr w:type="spellStart"/>
+            <w:r>
+              <w:rPr>
+                <w:rFonts w:ascii="Verdana" w:hAnsi="Verdana"/>
+                <w:sz w:val="22"/>
+              </w:rPr>
+              <w:t>xxx</w:t>
+            </w:r>
+            <w:proofErr w:type="spellEnd"/>
+            <w:r>
+              <w:rPr>
+                <w:rFonts w:ascii="Verdana" w:hAnsi="Verdana"/>
+                <w:sz w:val="22"/>
+              </w:rPr>
+              <w:t>...</w:t>
             </w:r>
           </w:p>
         </w:tc>
@@ -29616,6 +30805,7 @@
                 <w:sz w:val="22"/>
               </w:rPr>
             </w:pPr>
+            <w:proofErr w:type="spellStart"/>
             <w:r>
               <w:rPr>
                 <w:rFonts w:ascii="Verdana" w:hAnsi="Verdana"/>
@@ -29623,6 +30813,7 @@
               </w:rPr>
               <w:t>Int</w:t>
             </w:r>
+            <w:proofErr w:type="spellEnd"/>
           </w:p>
         </w:tc>
         <w:tc>
@@ -29773,6 +30964,7 @@
                 <w:sz w:val="22"/>
               </w:rPr>
             </w:pPr>
+            <w:proofErr w:type="spellStart"/>
             <w:r>
               <w:rPr>
                 <w:rFonts w:ascii="Verdana" w:hAnsi="Verdana"/>
@@ -29780,6 +30972,7 @@
               </w:rPr>
               <w:t>String</w:t>
             </w:r>
+            <w:proofErr w:type="spellEnd"/>
           </w:p>
         </w:tc>
         <w:tc>
@@ -29808,7 +31001,23 @@
                 <w:rFonts w:ascii="Verdana" w:hAnsi="Verdana"/>
                 <w:sz w:val="22"/>
               </w:rPr>
-              <w:t>“xxx...”</w:t>
+              <w:t>“</w:t>
+            </w:r>
+            <w:proofErr w:type="spellStart"/>
+            <w:r>
+              <w:rPr>
+                <w:rFonts w:ascii="Verdana" w:hAnsi="Verdana"/>
+                <w:sz w:val="22"/>
+              </w:rPr>
+              <w:t>xxx</w:t>
+            </w:r>
+            <w:proofErr w:type="spellEnd"/>
+            <w:r>
+              <w:rPr>
+                <w:rFonts w:ascii="Verdana" w:hAnsi="Verdana"/>
+                <w:sz w:val="22"/>
+              </w:rPr>
+              <w:t>...”</w:t>
             </w:r>
           </w:p>
         </w:tc>
@@ -29930,6 +31139,7 @@
                 <w:sz w:val="22"/>
               </w:rPr>
             </w:pPr>
+            <w:proofErr w:type="spellStart"/>
             <w:r>
               <w:rPr>
                 <w:rFonts w:ascii="Verdana" w:hAnsi="Verdana"/>
@@ -29937,6 +31147,7 @@
               </w:rPr>
               <w:t>enum</w:t>
             </w:r>
+            <w:proofErr w:type="spellEnd"/>
           </w:p>
         </w:tc>
         <w:tc>
@@ -29965,7 +31176,23 @@
                 <w:rFonts w:ascii="Verdana" w:hAnsi="Verdana"/>
                 <w:sz w:val="22"/>
               </w:rPr>
-              <w:t>“xxx...”</w:t>
+              <w:t>“</w:t>
+            </w:r>
+            <w:proofErr w:type="spellStart"/>
+            <w:r>
+              <w:rPr>
+                <w:rFonts w:ascii="Verdana" w:hAnsi="Verdana"/>
+                <w:sz w:val="22"/>
+              </w:rPr>
+              <w:t>xxx</w:t>
+            </w:r>
+            <w:proofErr w:type="spellEnd"/>
+            <w:r>
+              <w:rPr>
+                <w:rFonts w:ascii="Verdana" w:hAnsi="Verdana"/>
+                <w:sz w:val="22"/>
+              </w:rPr>
+              <w:t>...”</w:t>
             </w:r>
           </w:p>
         </w:tc>
@@ -30087,12 +31314,21 @@
                 <w:sz w:val="22"/>
               </w:rPr>
             </w:pPr>
-            <w:r>
-              <w:rPr>
-                <w:rFonts w:ascii="Verdana" w:hAnsi="Verdana"/>
-                <w:sz w:val="22"/>
-              </w:rPr>
-              <w:t xml:space="preserve">Bigdecimal </w:t>
+            <w:proofErr w:type="spellStart"/>
+            <w:r>
+              <w:rPr>
+                <w:rFonts w:ascii="Verdana" w:hAnsi="Verdana"/>
+                <w:sz w:val="22"/>
+              </w:rPr>
+              <w:t>Bigdecimal</w:t>
+            </w:r>
+            <w:proofErr w:type="spellEnd"/>
+            <w:r>
+              <w:rPr>
+                <w:rFonts w:ascii="Verdana" w:hAnsi="Verdana"/>
+                <w:sz w:val="22"/>
+              </w:rPr>
+              <w:t xml:space="preserve"> </w:t>
             </w:r>
           </w:p>
         </w:tc>
@@ -34635,7 +35871,23 @@
           <w:rFonts w:ascii="Verdana" w:hAnsi="Verdana"/>
           <w:sz w:val="22"/>
         </w:rPr>
-        <w:t xml:space="preserve"> placa e renavan do veículo</w:t>
+        <w:t xml:space="preserve"> placa e </w:t>
+      </w:r>
+      <w:proofErr w:type="spellStart"/>
+      <w:r>
+        <w:rPr>
+          <w:rFonts w:ascii="Verdana" w:hAnsi="Verdana"/>
+          <w:sz w:val="22"/>
+        </w:rPr>
+        <w:t>renavan</w:t>
+      </w:r>
+      <w:proofErr w:type="spellEnd"/>
+      <w:r>
+        <w:rPr>
+          <w:rFonts w:ascii="Verdana" w:hAnsi="Verdana"/>
+          <w:sz w:val="22"/>
+        </w:rPr>
+        <w:t xml:space="preserve"> do veículo</w:t>
       </w:r>
       <w:r>
         <w:rPr>
@@ -35514,34 +36766,325 @@
           <w:rFonts w:ascii="Verdana" w:hAnsi="Verdana"/>
           <w:sz w:val="22"/>
         </w:rPr>
-        <w:t xml:space="preserve">.a. </w:t>
-      </w:r>
-    </w:p>
-    <w:p>
-      <w:pPr>
-        <w:jc w:val="both"/>
-        <w:rPr>
-          <w:rFonts w:ascii="Verdana" w:hAnsi="Verdana"/>
-          <w:sz w:val="22"/>
-        </w:rPr>
-      </w:pPr>
-    </w:p>
-    <w:p>
-      <w:pPr>
-        <w:jc w:val="both"/>
-        <w:rPr>
-          <w:rFonts w:ascii="Verdana" w:hAnsi="Verdana"/>
-          <w:sz w:val="22"/>
-        </w:rPr>
-      </w:pPr>
-      <w:r>
+        <w:t>.a</w:t>
+      </w:r>
+      <w:r>
+        <w:rPr>
+          <w:rFonts w:ascii="Verdana" w:hAnsi="Verdana"/>
+          <w:sz w:val="22"/>
+        </w:rPr>
+        <w:t>.</w:t>
+      </w:r>
+      <w:r>
+        <w:rPr>
+          <w:rFonts w:ascii="Verdana" w:hAnsi="Verdana"/>
+          <w:sz w:val="22"/>
+        </w:rPr>
+        <w:t xml:space="preserve"> </w:t>
+      </w:r>
+      <w:r>
+        <w:rPr>
+          <w:rFonts w:ascii="Verdana" w:hAnsi="Verdana"/>
+          <w:sz w:val="22"/>
+        </w:rPr>
+        <w:t>o usuário poderá pesquisar primeiro, para verificar se tal registro já existe no banco de dados;</w:t>
+      </w:r>
+    </w:p>
+    <w:p>
+      <w:pPr>
+        <w:ind w:firstLine="720"/>
+        <w:jc w:val="both"/>
+        <w:rPr>
+          <w:rFonts w:ascii="Verdana" w:hAnsi="Verdana"/>
+          <w:sz w:val="22"/>
+        </w:rPr>
+      </w:pPr>
+      <w:r>
+        <w:rPr>
+          <w:rFonts w:ascii="Verdana" w:hAnsi="Verdana"/>
+          <w:sz w:val="22"/>
+        </w:rPr>
+        <w:t xml:space="preserve">Se for encontrado tal registro, o usuário poderá clicar em “Editar” ou “Excluir” para ser editado ou excluído e persistir as alterações no banco de dados; </w:t>
+      </w:r>
+    </w:p>
+    <w:p>
+      <w:pPr>
+        <w:ind w:firstLine="720"/>
+        <w:jc w:val="both"/>
+        <w:rPr>
+          <w:rFonts w:ascii="Verdana" w:hAnsi="Verdana"/>
+          <w:sz w:val="22"/>
+        </w:rPr>
+      </w:pPr>
+      <w:r>
+        <w:rPr>
+          <w:rFonts w:ascii="Verdana" w:hAnsi="Verdana"/>
+          <w:sz w:val="22"/>
+        </w:rPr>
+        <w:t>3.</w:t>
+      </w:r>
+      <w:r>
+        <w:rPr>
+          <w:rFonts w:ascii="Verdana" w:hAnsi="Verdana"/>
+          <w:sz w:val="22"/>
+        </w:rPr>
+        <w:t>c</w:t>
+      </w:r>
+      <w:r>
+        <w:rPr>
+          <w:rFonts w:ascii="Verdana" w:hAnsi="Verdana"/>
+          <w:sz w:val="22"/>
+        </w:rPr>
+        <w:t xml:space="preserve">. </w:t>
+      </w:r>
+      <w:r>
+        <w:rPr>
+          <w:rFonts w:ascii="Verdana" w:hAnsi="Verdana"/>
+          <w:sz w:val="22"/>
+        </w:rPr>
+        <w:t>Se caso o dado pesquisado não existir, o usuário poderá selecionar a opção “Novo Cadastro”, preencher os campos obrigatórios e clicar em “Salvar” para persistir o</w:t>
+      </w:r>
+      <w:r>
+        <w:rPr>
+          <w:rFonts w:ascii="Verdana" w:hAnsi="Verdana"/>
+          <w:sz w:val="22"/>
+        </w:rPr>
+        <w:t xml:space="preserve"> novo</w:t>
+      </w:r>
+      <w:r>
+        <w:rPr>
+          <w:rFonts w:ascii="Verdana" w:hAnsi="Verdana"/>
+          <w:sz w:val="22"/>
+        </w:rPr>
+        <w:t xml:space="preserve"> registro no banco de dados;</w:t>
+      </w:r>
+    </w:p>
+    <w:p>
+      <w:pPr>
+        <w:ind w:firstLine="720"/>
+        <w:jc w:val="both"/>
+        <w:rPr>
+          <w:rFonts w:ascii="Verdana" w:hAnsi="Verdana"/>
+          <w:sz w:val="22"/>
+        </w:rPr>
+      </w:pPr>
+      <w:r>
+        <w:rPr>
+          <w:rFonts w:ascii="Verdana" w:hAnsi="Verdana"/>
+          <w:sz w:val="22"/>
+        </w:rPr>
+        <w:t>3.</w:t>
+      </w:r>
+      <w:r>
+        <w:rPr>
+          <w:rFonts w:ascii="Verdana" w:hAnsi="Verdana"/>
+          <w:sz w:val="22"/>
+        </w:rPr>
+        <w:t>d</w:t>
+      </w:r>
+      <w:r>
+        <w:rPr>
+          <w:rFonts w:ascii="Verdana" w:hAnsi="Verdana"/>
+          <w:sz w:val="22"/>
+        </w:rPr>
+        <w:t>. Selecionar o botão “Excluir”, caso queira excluir;</w:t>
+      </w:r>
+    </w:p>
+    <w:p>
+      <w:pPr>
+        <w:ind w:firstLine="720"/>
+        <w:jc w:val="both"/>
+        <w:rPr>
+          <w:rFonts w:ascii="Verdana" w:hAnsi="Verdana"/>
+          <w:sz w:val="22"/>
+        </w:rPr>
+      </w:pPr>
+      <w:r>
+        <w:rPr>
+          <w:rFonts w:ascii="Verdana" w:hAnsi="Verdana"/>
+          <w:sz w:val="22"/>
+        </w:rPr>
+        <w:t>3.</w:t>
+      </w:r>
+      <w:r>
+        <w:rPr>
+          <w:rFonts w:ascii="Verdana" w:hAnsi="Verdana"/>
+          <w:sz w:val="22"/>
+        </w:rPr>
+        <w:t>e</w:t>
+      </w:r>
+      <w:r>
+        <w:rPr>
+          <w:rFonts w:ascii="Verdana" w:hAnsi="Verdana"/>
+          <w:sz w:val="22"/>
+        </w:rPr>
+        <w:t>. Selecionar o botão “Editar”, caso queira editar o tal registro.</w:t>
+      </w:r>
+    </w:p>
+    <w:p>
+      <w:pPr>
+        <w:ind w:firstLine="720"/>
+        <w:jc w:val="both"/>
+        <w:rPr>
+          <w:rFonts w:ascii="Verdana" w:hAnsi="Verdana"/>
+          <w:sz w:val="22"/>
+        </w:rPr>
+      </w:pPr>
+      <w:r>
+        <w:rPr>
+          <w:rFonts w:ascii="Verdana" w:hAnsi="Verdana"/>
+          <w:sz w:val="22"/>
+        </w:rPr>
+        <w:t xml:space="preserve">5.a. Para registros duplicados após a seleção do botão “Salvar”, o usuário do sistema será notificado que não é possível gravar tal registro (aplica-se </w:t>
+      </w:r>
+      <w:r>
+        <w:rPr>
+          <w:rFonts w:ascii="Verdana" w:hAnsi="Verdana"/>
+          <w:sz w:val="22"/>
+        </w:rPr>
+        <w:t>ao CPF, CNPJ ou RG, registros que não podem ser duplicados</w:t>
+      </w:r>
+      <w:r>
+        <w:rPr>
+          <w:rFonts w:ascii="Verdana" w:hAnsi="Verdana"/>
+          <w:sz w:val="22"/>
+        </w:rPr>
+        <w:t>).</w:t>
+      </w:r>
+    </w:p>
+    <w:p>
+      <w:pPr>
+        <w:ind w:firstLine="720"/>
+        <w:jc w:val="both"/>
+        <w:rPr>
+          <w:rFonts w:ascii="Verdana" w:hAnsi="Verdana"/>
+          <w:sz w:val="22"/>
+        </w:rPr>
+      </w:pPr>
+      <w:r>
+        <w:rPr>
+          <w:rFonts w:ascii="Verdana" w:hAnsi="Verdana"/>
+          <w:sz w:val="22"/>
+        </w:rPr>
+        <w:t>5.b.</w:t>
+      </w:r>
+      <w:r>
+        <w:rPr>
+          <w:rFonts w:ascii="Verdana" w:hAnsi="Verdana"/>
+          <w:sz w:val="22"/>
+        </w:rPr>
+        <w:t xml:space="preserve"> </w:t>
+      </w:r>
+      <w:r>
+        <w:rPr>
+          <w:rFonts w:ascii="Verdana" w:hAnsi="Verdana"/>
+          <w:sz w:val="22"/>
+        </w:rPr>
+        <w:t xml:space="preserve">O usuário do sistema poderá selecionar o botão “Fechar”, para abortar </w:t>
+      </w:r>
+      <w:r>
+        <w:rPr>
+          <w:rFonts w:ascii="Verdana" w:hAnsi="Verdana"/>
+          <w:sz w:val="22"/>
+        </w:rPr>
+        <w:t>qualquer uma das</w:t>
+      </w:r>
+      <w:r>
+        <w:rPr>
+          <w:rFonts w:ascii="Verdana" w:hAnsi="Verdana"/>
+          <w:sz w:val="22"/>
+        </w:rPr>
+        <w:t xml:space="preserve"> operaç</w:t>
+      </w:r>
+      <w:r>
+        <w:rPr>
+          <w:rFonts w:ascii="Verdana" w:hAnsi="Verdana"/>
+          <w:sz w:val="22"/>
+        </w:rPr>
+        <w:t>ões acima.</w:t>
+      </w:r>
+    </w:p>
+    <w:p>
+      <w:pPr>
+        <w:ind w:firstLine="720"/>
+        <w:jc w:val="both"/>
+        <w:rPr>
+          <w:rFonts w:ascii="Verdana" w:hAnsi="Verdana"/>
+          <w:sz w:val="22"/>
+        </w:rPr>
+      </w:pPr>
+      <w:r>
+        <w:rPr>
+          <w:rFonts w:ascii="Verdana" w:hAnsi="Verdana"/>
+          <w:sz w:val="22"/>
+        </w:rPr>
+        <w:t>5.c.</w:t>
+      </w:r>
+      <w:r>
+        <w:rPr>
+          <w:rFonts w:ascii="Verdana" w:hAnsi="Verdana"/>
+          <w:sz w:val="22"/>
+        </w:rPr>
+        <w:t xml:space="preserve"> O usuário também pode clicar no botão “Listagem”, que será direcionado para a tela de relatório de </w:t>
+      </w:r>
+      <w:r>
+        <w:rPr>
+          <w:rFonts w:ascii="Verdana" w:hAnsi="Verdana"/>
+          <w:sz w:val="22"/>
+        </w:rPr>
+        <w:t>clientes</w:t>
+      </w:r>
+      <w:r>
+        <w:rPr>
+          <w:rFonts w:ascii="Verdana" w:hAnsi="Verdana"/>
+          <w:sz w:val="22"/>
+        </w:rPr>
+        <w:t>.</w:t>
+      </w:r>
+    </w:p>
+    <w:p>
+      <w:pPr>
+        <w:jc w:val="both"/>
+        <w:rPr>
+          <w:rFonts w:ascii="Verdana" w:hAnsi="Verdana"/>
+          <w:sz w:val="22"/>
+        </w:rPr>
+      </w:pPr>
+    </w:p>
+    <w:p>
+      <w:pPr>
+        <w:jc w:val="both"/>
         <w:rPr>
           <w:rFonts w:ascii="Verdana" w:hAnsi="Verdana"/>
           <w:b/>
           <w:sz w:val="22"/>
         </w:rPr>
+      </w:pPr>
+      <w:r>
+        <w:rPr>
+          <w:rFonts w:ascii="Verdana" w:hAnsi="Verdana"/>
+          <w:b/>
+          <w:sz w:val="22"/>
+        </w:rPr>
         <w:t xml:space="preserve">Cenários de Exceção – </w:t>
       </w:r>
+    </w:p>
+    <w:p>
+      <w:pPr>
+        <w:jc w:val="both"/>
+        <w:rPr>
+          <w:rFonts w:ascii="Verdana" w:hAnsi="Verdana"/>
+          <w:sz w:val="22"/>
+        </w:rPr>
+      </w:pPr>
+      <w:r>
+        <w:rPr>
+          <w:rFonts w:ascii="Verdana" w:hAnsi="Verdana"/>
+          <w:b/>
+          <w:sz w:val="22"/>
+        </w:rPr>
+        <w:t xml:space="preserve">1 </w:t>
+      </w:r>
       <w:r>
         <w:rPr>
           <w:rFonts w:ascii="Verdana" w:hAnsi="Verdana"/>
@@ -35549,6 +37092,48 @@
         </w:rPr>
         <w:t>O sistema pode estar indisponível por falta de acesso ao servido / banco de dados.</w:t>
       </w:r>
+    </w:p>
+    <w:p>
+      <w:pPr>
+        <w:jc w:val="both"/>
+        <w:rPr>
+          <w:rFonts w:ascii="Verdana" w:hAnsi="Verdana"/>
+          <w:sz w:val="22"/>
+        </w:rPr>
+      </w:pPr>
+      <w:r>
+        <w:rPr>
+          <w:rFonts w:ascii="Verdana" w:hAnsi="Verdana"/>
+          <w:sz w:val="22"/>
+        </w:rPr>
+        <w:t xml:space="preserve">5.a. o CPF ou CNPJ pode ser inválido, neste caso o usuário/atendente deverá confirmar novamente se realmente tais documentos estão </w:t>
+      </w:r>
+      <w:proofErr w:type="gramStart"/>
+      <w:r>
+        <w:rPr>
+          <w:rFonts w:ascii="Verdana" w:hAnsi="Verdana"/>
+          <w:sz w:val="22"/>
+        </w:rPr>
+        <w:t>inválido</w:t>
+      </w:r>
+      <w:proofErr w:type="gramEnd"/>
+      <w:r>
+        <w:rPr>
+          <w:rFonts w:ascii="Verdana" w:hAnsi="Verdana"/>
+          <w:sz w:val="22"/>
+        </w:rPr>
+        <w:t xml:space="preserve"> e comunicar ao cliente que seu documento está inválido. </w:t>
+      </w:r>
+    </w:p>
+    <w:p>
+      <w:pPr>
+        <w:jc w:val="both"/>
+        <w:rPr>
+          <w:rFonts w:ascii="Verdana" w:hAnsi="Verdana"/>
+          <w:b/>
+          <w:sz w:val="22"/>
+        </w:rPr>
+      </w:pPr>
     </w:p>
     <w:p>
       <w:pPr>
@@ -35608,6 +37193,744 @@
           <w:sz w:val="22"/>
         </w:rPr>
         <w:t xml:space="preserve"> </w:t>
+      </w:r>
+    </w:p>
+    <w:p>
+      <w:pPr>
+        <w:jc w:val="both"/>
+        <w:rPr>
+          <w:rFonts w:ascii="Verdana" w:hAnsi="Verdana"/>
+          <w:sz w:val="22"/>
+        </w:rPr>
+      </w:pPr>
+    </w:p>
+    <w:p>
+      <w:pPr>
+        <w:pStyle w:val="Ttulo2"/>
+      </w:pPr>
+      <w:r>
+        <w:t>Identificador: CSU 00</w:t>
+      </w:r>
+      <w:r>
+        <w:t>7 - Usuário</w:t>
+      </w:r>
+    </w:p>
+    <w:p>
+      <w:pPr>
+        <w:jc w:val="both"/>
+        <w:rPr>
+          <w:rFonts w:ascii="Verdana" w:hAnsi="Verdana"/>
+          <w:bCs/>
+          <w:sz w:val="22"/>
+        </w:rPr>
+      </w:pPr>
+      <w:r>
+        <w:rPr>
+          <w:rFonts w:ascii="Verdana" w:hAnsi="Verdana"/>
+          <w:b/>
+          <w:sz w:val="22"/>
+        </w:rPr>
+        <w:t xml:space="preserve">Nome: </w:t>
+      </w:r>
+      <w:r>
+        <w:rPr>
+          <w:rFonts w:ascii="Verdana" w:hAnsi="Verdana"/>
+          <w:bCs/>
+          <w:sz w:val="22"/>
+        </w:rPr>
+        <w:t>Gerenciar cadastro de veículo</w:t>
+      </w:r>
+    </w:p>
+    <w:p>
+      <w:pPr>
+        <w:jc w:val="both"/>
+        <w:rPr>
+          <w:rFonts w:ascii="Verdana" w:hAnsi="Verdana"/>
+          <w:sz w:val="22"/>
+        </w:rPr>
+      </w:pPr>
+      <w:r>
+        <w:rPr>
+          <w:rFonts w:ascii="Verdana" w:hAnsi="Verdana"/>
+          <w:b/>
+          <w:sz w:val="22"/>
+        </w:rPr>
+        <w:t>Requisito:</w:t>
+      </w:r>
+      <w:r>
+        <w:rPr>
+          <w:rFonts w:ascii="Verdana" w:hAnsi="Verdana"/>
+          <w:sz w:val="22"/>
+        </w:rPr>
+        <w:t xml:space="preserve">  RF 005</w:t>
+      </w:r>
+    </w:p>
+    <w:p>
+      <w:pPr>
+        <w:jc w:val="both"/>
+        <w:rPr>
+          <w:rFonts w:ascii="Verdana" w:hAnsi="Verdana"/>
+          <w:sz w:val="22"/>
+        </w:rPr>
+      </w:pPr>
+      <w:r>
+        <w:rPr>
+          <w:rFonts w:ascii="Verdana" w:hAnsi="Verdana"/>
+          <w:b/>
+          <w:sz w:val="22"/>
+        </w:rPr>
+        <w:t>Responsável:</w:t>
+      </w:r>
+      <w:r>
+        <w:rPr>
+          <w:rFonts w:ascii="Verdana" w:hAnsi="Verdana"/>
+          <w:sz w:val="22"/>
+        </w:rPr>
+        <w:t xml:space="preserve">  Rogério Tadeu dos Reis e Lucas França</w:t>
+      </w:r>
+    </w:p>
+    <w:p>
+      <w:pPr>
+        <w:jc w:val="both"/>
+        <w:rPr>
+          <w:rFonts w:ascii="Verdana" w:hAnsi="Verdana"/>
+          <w:sz w:val="22"/>
+        </w:rPr>
+      </w:pPr>
+      <w:r>
+        <w:rPr>
+          <w:rFonts w:ascii="Verdana" w:hAnsi="Verdana"/>
+          <w:b/>
+          <w:sz w:val="22"/>
+        </w:rPr>
+        <w:t>Descrição/Resumo:</w:t>
+      </w:r>
+      <w:r>
+        <w:rPr>
+          <w:rFonts w:ascii="Verdana" w:hAnsi="Verdana"/>
+          <w:sz w:val="22"/>
+        </w:rPr>
+        <w:t xml:space="preserve">  </w:t>
+      </w:r>
+      <w:r>
+        <w:rPr>
+          <w:rFonts w:ascii="Verdana" w:hAnsi="Verdana"/>
+          <w:color w:val="202124"/>
+          <w:sz w:val="22"/>
+          <w:shd w:val="clear" w:color="auto" w:fill="FFFFFF"/>
+        </w:rPr>
+        <w:t>Manter o cadastro de veículo do veículo no sistema</w:t>
+      </w:r>
+    </w:p>
+    <w:p>
+      <w:pPr>
+        <w:jc w:val="both"/>
+        <w:rPr>
+          <w:rFonts w:ascii="Verdana" w:hAnsi="Verdana"/>
+          <w:sz w:val="22"/>
+        </w:rPr>
+      </w:pPr>
+      <w:r>
+        <w:rPr>
+          <w:rFonts w:ascii="Verdana" w:hAnsi="Verdana"/>
+          <w:b/>
+          <w:sz w:val="22"/>
+        </w:rPr>
+        <w:t>Atores:</w:t>
+      </w:r>
+      <w:r>
+        <w:rPr>
+          <w:rFonts w:ascii="Verdana" w:hAnsi="Verdana"/>
+          <w:sz w:val="22"/>
+        </w:rPr>
+        <w:t xml:space="preserve">  Usuário do sistema</w:t>
+      </w:r>
+    </w:p>
+    <w:p>
+      <w:pPr>
+        <w:jc w:val="both"/>
+        <w:rPr>
+          <w:rFonts w:ascii="Verdana" w:hAnsi="Verdana"/>
+          <w:sz w:val="22"/>
+        </w:rPr>
+      </w:pPr>
+      <w:r>
+        <w:rPr>
+          <w:rFonts w:ascii="Verdana" w:hAnsi="Verdana"/>
+          <w:b/>
+          <w:sz w:val="22"/>
+        </w:rPr>
+        <w:t>Pré-condições:</w:t>
+      </w:r>
+      <w:r>
+        <w:rPr>
+          <w:rFonts w:ascii="Verdana" w:hAnsi="Verdana"/>
+          <w:sz w:val="22"/>
+        </w:rPr>
+        <w:t xml:space="preserve">  Estar validado o login e senha. </w:t>
+      </w:r>
+    </w:p>
+    <w:p>
+      <w:pPr>
+        <w:jc w:val="both"/>
+        <w:rPr>
+          <w:rFonts w:ascii="Verdana" w:hAnsi="Verdana"/>
+          <w:sz w:val="22"/>
+        </w:rPr>
+      </w:pPr>
+      <w:r>
+        <w:rPr>
+          <w:rFonts w:ascii="Verdana" w:hAnsi="Verdana"/>
+          <w:b/>
+          <w:sz w:val="22"/>
+        </w:rPr>
+        <w:t>Pós-condições:</w:t>
+      </w:r>
+      <w:r>
+        <w:rPr>
+          <w:rFonts w:ascii="Verdana" w:hAnsi="Verdana"/>
+          <w:sz w:val="22"/>
+        </w:rPr>
+        <w:t xml:space="preserve">   Efetuar o cadastro (adicionar, excluir, editar e consultar) a veículo do veículo. Persistindo os dados no banco de dados</w:t>
+      </w:r>
+    </w:p>
+    <w:p>
+      <w:pPr>
+        <w:jc w:val="both"/>
+        <w:rPr>
+          <w:rFonts w:ascii="Verdana" w:hAnsi="Verdana"/>
+          <w:sz w:val="22"/>
+        </w:rPr>
+      </w:pPr>
+      <w:r>
+        <w:rPr>
+          <w:rFonts w:ascii="Verdana" w:hAnsi="Verdana"/>
+          <w:b/>
+          <w:sz w:val="22"/>
+        </w:rPr>
+        <w:t xml:space="preserve">Cenário Principal - </w:t>
+      </w:r>
+    </w:p>
+    <w:p>
+      <w:pPr>
+        <w:numPr>
+          <w:ilvl w:val="0"/>
+          <w:numId w:val="14"/>
+        </w:numPr>
+        <w:jc w:val="both"/>
+        <w:rPr>
+          <w:rFonts w:ascii="Verdana" w:hAnsi="Verdana"/>
+          <w:sz w:val="22"/>
+        </w:rPr>
+      </w:pPr>
+      <w:r>
+        <w:rPr>
+          <w:rFonts w:ascii="Verdana" w:hAnsi="Verdana"/>
+          <w:sz w:val="22"/>
+        </w:rPr>
+        <w:t>Acessar através do menu principal, a aba “Cadastros”;</w:t>
+      </w:r>
+    </w:p>
+    <w:p>
+      <w:pPr>
+        <w:numPr>
+          <w:ilvl w:val="0"/>
+          <w:numId w:val="14"/>
+        </w:numPr>
+        <w:jc w:val="both"/>
+        <w:rPr>
+          <w:rFonts w:ascii="Verdana" w:hAnsi="Verdana"/>
+          <w:sz w:val="22"/>
+        </w:rPr>
+      </w:pPr>
+      <w:r>
+        <w:rPr>
+          <w:rFonts w:ascii="Verdana" w:hAnsi="Verdana"/>
+          <w:sz w:val="22"/>
+        </w:rPr>
+        <w:t>Selecionar na aba de opção “Veículo”;</w:t>
+      </w:r>
+    </w:p>
+    <w:p>
+      <w:pPr>
+        <w:numPr>
+          <w:ilvl w:val="0"/>
+          <w:numId w:val="14"/>
+        </w:numPr>
+        <w:jc w:val="both"/>
+        <w:rPr>
+          <w:rFonts w:ascii="Verdana" w:hAnsi="Verdana"/>
+          <w:sz w:val="22"/>
+        </w:rPr>
+      </w:pPr>
+      <w:r>
+        <w:rPr>
+          <w:rFonts w:ascii="Verdana" w:hAnsi="Verdana"/>
+          <w:sz w:val="22"/>
+        </w:rPr>
+        <w:t>Selecionar o botão “Novo</w:t>
+      </w:r>
+      <w:r>
+        <w:rPr>
+          <w:rFonts w:ascii="Verdana" w:hAnsi="Verdana"/>
+          <w:sz w:val="22"/>
+        </w:rPr>
+        <w:t xml:space="preserve"> Cadastro</w:t>
+      </w:r>
+      <w:r>
+        <w:rPr>
+          <w:rFonts w:ascii="Verdana" w:hAnsi="Verdana"/>
+          <w:sz w:val="22"/>
+        </w:rPr>
+        <w:t>” para adicionar um novo veículo;</w:t>
+      </w:r>
+    </w:p>
+    <w:p>
+      <w:pPr>
+        <w:numPr>
+          <w:ilvl w:val="0"/>
+          <w:numId w:val="14"/>
+        </w:numPr>
+        <w:jc w:val="both"/>
+        <w:rPr>
+          <w:rFonts w:ascii="Verdana" w:hAnsi="Verdana"/>
+          <w:sz w:val="22"/>
+        </w:rPr>
+      </w:pPr>
+      <w:r>
+        <w:rPr>
+          <w:rFonts w:ascii="Verdana" w:hAnsi="Verdana"/>
+          <w:sz w:val="22"/>
+        </w:rPr>
+        <w:t>Preencher os campos obrigatórios solicitados pelo sistema;</w:t>
+      </w:r>
+    </w:p>
+    <w:p>
+      <w:pPr>
+        <w:numPr>
+          <w:ilvl w:val="0"/>
+          <w:numId w:val="14"/>
+        </w:numPr>
+        <w:jc w:val="both"/>
+        <w:rPr>
+          <w:rFonts w:ascii="Verdana" w:hAnsi="Verdana"/>
+          <w:sz w:val="22"/>
+        </w:rPr>
+      </w:pPr>
+      <w:r>
+        <w:rPr>
+          <w:rFonts w:ascii="Verdana" w:hAnsi="Verdana"/>
+          <w:sz w:val="22"/>
+        </w:rPr>
+        <w:t xml:space="preserve">Selecionar o botão “Salvar” </w:t>
+      </w:r>
+      <w:r>
+        <w:rPr>
+          <w:rFonts w:ascii="Verdana" w:hAnsi="Verdana"/>
+          <w:sz w:val="22"/>
+        </w:rPr>
+        <w:t xml:space="preserve">para persistir </w:t>
+      </w:r>
+      <w:r>
+        <w:rPr>
+          <w:rFonts w:ascii="Verdana" w:hAnsi="Verdana"/>
+          <w:sz w:val="22"/>
+        </w:rPr>
+        <w:t>o</w:t>
+      </w:r>
+      <w:r>
+        <w:rPr>
+          <w:rFonts w:ascii="Verdana" w:hAnsi="Verdana"/>
+          <w:sz w:val="22"/>
+        </w:rPr>
+        <w:t xml:space="preserve"> registro</w:t>
+      </w:r>
+      <w:r>
+        <w:rPr>
+          <w:rFonts w:ascii="Verdana" w:hAnsi="Verdana"/>
+          <w:sz w:val="22"/>
+        </w:rPr>
+        <w:t xml:space="preserve"> </w:t>
+      </w:r>
+      <w:r>
+        <w:rPr>
+          <w:rFonts w:ascii="Verdana" w:hAnsi="Verdana"/>
+          <w:sz w:val="22"/>
+        </w:rPr>
+        <w:t>no banco de dados</w:t>
+      </w:r>
+      <w:r>
+        <w:rPr>
+          <w:rFonts w:ascii="Verdana" w:hAnsi="Verdana"/>
+          <w:sz w:val="22"/>
+        </w:rPr>
+        <w:t>;</w:t>
+      </w:r>
+    </w:p>
+    <w:p>
+      <w:pPr>
+        <w:ind w:left="720"/>
+        <w:jc w:val="both"/>
+        <w:rPr>
+          <w:rFonts w:ascii="Verdana" w:hAnsi="Verdana"/>
+          <w:sz w:val="22"/>
+        </w:rPr>
+      </w:pPr>
+    </w:p>
+    <w:p>
+      <w:pPr>
+        <w:jc w:val="both"/>
+        <w:rPr>
+          <w:rFonts w:ascii="Verdana" w:hAnsi="Verdana"/>
+          <w:sz w:val="22"/>
+        </w:rPr>
+      </w:pPr>
+      <w:r>
+        <w:rPr>
+          <w:rFonts w:ascii="Verdana" w:hAnsi="Verdana"/>
+          <w:b/>
+          <w:sz w:val="22"/>
+        </w:rPr>
+        <w:t xml:space="preserve">Cenários Alternativos - </w:t>
+      </w:r>
+    </w:p>
+    <w:p>
+      <w:pPr>
+        <w:ind w:firstLine="720"/>
+        <w:jc w:val="both"/>
+        <w:rPr>
+          <w:rFonts w:ascii="Verdana" w:hAnsi="Verdana"/>
+          <w:sz w:val="22"/>
+        </w:rPr>
+      </w:pPr>
+      <w:r>
+        <w:rPr>
+          <w:rFonts w:ascii="Verdana" w:hAnsi="Verdana"/>
+          <w:sz w:val="22"/>
+        </w:rPr>
+        <w:t xml:space="preserve">3.a. </w:t>
+      </w:r>
+      <w:r>
+        <w:rPr>
+          <w:rFonts w:ascii="Verdana" w:hAnsi="Verdana"/>
+          <w:sz w:val="22"/>
+        </w:rPr>
+        <w:t>O usuário poderá ir ao campo de pesquisa, e digitar a placa do veículo, em seguida clicar em “Pesquisar”;</w:t>
+      </w:r>
+    </w:p>
+    <w:p>
+      <w:pPr>
+        <w:ind w:firstLine="720"/>
+        <w:jc w:val="both"/>
+        <w:rPr>
+          <w:rFonts w:ascii="Verdana" w:hAnsi="Verdana"/>
+          <w:sz w:val="22"/>
+        </w:rPr>
+      </w:pPr>
+      <w:r>
+        <w:rPr>
+          <w:rFonts w:ascii="Verdana" w:hAnsi="Verdana"/>
+          <w:sz w:val="22"/>
+        </w:rPr>
+        <w:t xml:space="preserve">3.b. Se for encontrado tal registro, o usuário poderá clicar em “Editar” ou “Excluir” para ser editado ou excluído e persistir as alterações no banco de dados; </w:t>
+      </w:r>
+    </w:p>
+    <w:p>
+      <w:pPr>
+        <w:ind w:firstLine="720"/>
+        <w:jc w:val="both"/>
+        <w:rPr>
+          <w:rFonts w:ascii="Verdana" w:hAnsi="Verdana"/>
+          <w:sz w:val="22"/>
+        </w:rPr>
+      </w:pPr>
+      <w:r>
+        <w:rPr>
+          <w:rFonts w:ascii="Verdana" w:hAnsi="Verdana"/>
+          <w:sz w:val="22"/>
+        </w:rPr>
+        <w:t>3.</w:t>
+      </w:r>
+      <w:r>
+        <w:rPr>
+          <w:rFonts w:ascii="Verdana" w:hAnsi="Verdana"/>
+          <w:sz w:val="22"/>
+        </w:rPr>
+        <w:t>c</w:t>
+      </w:r>
+      <w:r>
+        <w:rPr>
+          <w:rFonts w:ascii="Verdana" w:hAnsi="Verdana"/>
+          <w:sz w:val="22"/>
+        </w:rPr>
+        <w:t xml:space="preserve">. </w:t>
+      </w:r>
+      <w:r>
+        <w:rPr>
+          <w:rFonts w:ascii="Verdana" w:hAnsi="Verdana"/>
+          <w:sz w:val="22"/>
+        </w:rPr>
+        <w:t>Se caso o dado pesquisado não existir, o usuário poderá selecionar a opção “Novo Cadastro”, preencher os campos obrigatórios e clicar em “Salvar” para persistir o registro no banco de dados;</w:t>
+      </w:r>
+    </w:p>
+    <w:p>
+      <w:pPr>
+        <w:ind w:firstLine="720"/>
+        <w:jc w:val="both"/>
+        <w:rPr>
+          <w:rFonts w:ascii="Verdana" w:hAnsi="Verdana"/>
+          <w:sz w:val="22"/>
+        </w:rPr>
+      </w:pPr>
+      <w:r>
+        <w:rPr>
+          <w:rFonts w:ascii="Verdana" w:hAnsi="Verdana"/>
+          <w:sz w:val="22"/>
+        </w:rPr>
+        <w:t>3.</w:t>
+      </w:r>
+      <w:r>
+        <w:rPr>
+          <w:rFonts w:ascii="Verdana" w:hAnsi="Verdana"/>
+          <w:sz w:val="22"/>
+        </w:rPr>
+        <w:t>d</w:t>
+      </w:r>
+      <w:r>
+        <w:rPr>
+          <w:rFonts w:ascii="Verdana" w:hAnsi="Verdana"/>
+          <w:sz w:val="22"/>
+        </w:rPr>
+        <w:t>. Selecionar o botão “Excluir”, caso queira excluir;</w:t>
+      </w:r>
+    </w:p>
+    <w:p>
+      <w:pPr>
+        <w:ind w:firstLine="720"/>
+        <w:jc w:val="both"/>
+        <w:rPr>
+          <w:rFonts w:ascii="Verdana" w:hAnsi="Verdana"/>
+          <w:sz w:val="22"/>
+        </w:rPr>
+      </w:pPr>
+      <w:r>
+        <w:rPr>
+          <w:rFonts w:ascii="Verdana" w:hAnsi="Verdana"/>
+          <w:sz w:val="22"/>
+        </w:rPr>
+        <w:t>3.</w:t>
+      </w:r>
+      <w:r>
+        <w:rPr>
+          <w:rFonts w:ascii="Verdana" w:hAnsi="Verdana"/>
+          <w:sz w:val="22"/>
+        </w:rPr>
+        <w:t>e</w:t>
+      </w:r>
+      <w:r>
+        <w:rPr>
+          <w:rFonts w:ascii="Verdana" w:hAnsi="Verdana"/>
+          <w:sz w:val="22"/>
+        </w:rPr>
+        <w:t>. Selecionar o botão “Editar”, caso queira editar o tal registro.</w:t>
+      </w:r>
+    </w:p>
+    <w:p>
+      <w:pPr>
+        <w:ind w:firstLine="720"/>
+        <w:jc w:val="both"/>
+        <w:rPr>
+          <w:rFonts w:ascii="Verdana" w:hAnsi="Verdana"/>
+          <w:sz w:val="22"/>
+        </w:rPr>
+      </w:pPr>
+      <w:r>
+        <w:rPr>
+          <w:rFonts w:ascii="Verdana" w:hAnsi="Verdana"/>
+          <w:sz w:val="22"/>
+        </w:rPr>
+        <w:t>5.a. Para registros duplicados após a seleção do botão “Salvar”, o usuário do sistema será notificado que não é possível gravar tal registro (aplica-se a</w:t>
+      </w:r>
+      <w:r>
+        <w:rPr>
+          <w:rFonts w:ascii="Verdana" w:hAnsi="Verdana"/>
+          <w:sz w:val="22"/>
+        </w:rPr>
+        <w:t xml:space="preserve"> placa e </w:t>
+      </w:r>
+      <w:proofErr w:type="spellStart"/>
+      <w:r>
+        <w:rPr>
+          <w:rFonts w:ascii="Verdana" w:hAnsi="Verdana"/>
+          <w:sz w:val="22"/>
+        </w:rPr>
+        <w:t>renavan</w:t>
+      </w:r>
+      <w:proofErr w:type="spellEnd"/>
+      <w:r>
+        <w:rPr>
+          <w:rFonts w:ascii="Verdana" w:hAnsi="Verdana"/>
+          <w:sz w:val="22"/>
+        </w:rPr>
+        <w:t xml:space="preserve"> do veículo</w:t>
+      </w:r>
+      <w:r>
+        <w:rPr>
+          <w:rFonts w:ascii="Verdana" w:hAnsi="Verdana"/>
+          <w:sz w:val="22"/>
+        </w:rPr>
+        <w:t>).</w:t>
+      </w:r>
+    </w:p>
+    <w:p>
+      <w:pPr>
+        <w:ind w:firstLine="720"/>
+        <w:jc w:val="both"/>
+        <w:rPr>
+          <w:rFonts w:ascii="Verdana" w:hAnsi="Verdana"/>
+          <w:sz w:val="22"/>
+        </w:rPr>
+      </w:pPr>
+      <w:r>
+        <w:rPr>
+          <w:rFonts w:ascii="Verdana" w:hAnsi="Verdana"/>
+          <w:sz w:val="22"/>
+        </w:rPr>
+        <w:t>5.b.</w:t>
+      </w:r>
+      <w:r>
+        <w:rPr>
+          <w:rFonts w:ascii="Verdana" w:hAnsi="Verdana"/>
+          <w:sz w:val="22"/>
+        </w:rPr>
+        <w:t xml:space="preserve"> </w:t>
+      </w:r>
+      <w:r>
+        <w:rPr>
+          <w:rFonts w:ascii="Verdana" w:hAnsi="Verdana"/>
+          <w:sz w:val="22"/>
+        </w:rPr>
+        <w:t>O usuário do sistema poderá selecionar o botão “Fechar”, para abortar a operação</w:t>
+      </w:r>
+    </w:p>
+    <w:p>
+      <w:pPr>
+        <w:ind w:firstLine="720"/>
+        <w:jc w:val="both"/>
+        <w:rPr>
+          <w:rFonts w:ascii="Verdana" w:hAnsi="Verdana"/>
+          <w:sz w:val="22"/>
+        </w:rPr>
+      </w:pPr>
+      <w:r>
+        <w:rPr>
+          <w:rFonts w:ascii="Verdana" w:hAnsi="Verdana"/>
+          <w:sz w:val="22"/>
+        </w:rPr>
+        <w:t>5.c.</w:t>
+      </w:r>
+      <w:r>
+        <w:rPr>
+          <w:rFonts w:ascii="Verdana" w:hAnsi="Verdana"/>
+          <w:sz w:val="22"/>
+        </w:rPr>
+        <w:t xml:space="preserve"> O usuário também pode clicar no botão “Listagem”, que será direcionado para a tela de relatório de veículos.</w:t>
+      </w:r>
+    </w:p>
+    <w:p>
+      <w:pPr>
+        <w:jc w:val="both"/>
+        <w:rPr>
+          <w:rFonts w:ascii="Verdana" w:hAnsi="Verdana"/>
+          <w:sz w:val="22"/>
+        </w:rPr>
+      </w:pPr>
+    </w:p>
+    <w:p>
+      <w:pPr>
+        <w:jc w:val="both"/>
+        <w:rPr>
+          <w:rFonts w:ascii="Verdana" w:hAnsi="Verdana"/>
+          <w:b/>
+          <w:sz w:val="22"/>
+        </w:rPr>
+      </w:pPr>
+      <w:r>
+        <w:rPr>
+          <w:rFonts w:ascii="Verdana" w:hAnsi="Verdana"/>
+          <w:b/>
+          <w:sz w:val="22"/>
+        </w:rPr>
+        <w:t>Cenários de Exceção –</w:t>
+      </w:r>
+    </w:p>
+    <w:p>
+      <w:pPr>
+        <w:jc w:val="both"/>
+        <w:rPr>
+          <w:rFonts w:ascii="Verdana" w:hAnsi="Verdana"/>
+          <w:sz w:val="22"/>
+        </w:rPr>
+      </w:pPr>
+      <w:r>
+        <w:rPr>
+          <w:rFonts w:ascii="Verdana" w:hAnsi="Verdana"/>
+          <w:sz w:val="22"/>
+        </w:rPr>
+        <w:t>O sistema pode estar indisponível por falta de acesso ao servidor / banco de dados.</w:t>
+      </w:r>
+    </w:p>
+    <w:p>
+      <w:pPr>
+        <w:jc w:val="both"/>
+        <w:rPr>
+          <w:rFonts w:ascii="Verdana" w:hAnsi="Verdana"/>
+          <w:color w:val="FF0000"/>
+          <w:sz w:val="22"/>
+        </w:rPr>
+      </w:pPr>
+      <w:r>
+        <w:rPr>
+          <w:rFonts w:ascii="Verdana" w:hAnsi="Verdana"/>
+          <w:b/>
+          <w:color w:val="FF0000"/>
+          <w:sz w:val="22"/>
+        </w:rPr>
+        <w:t xml:space="preserve">Requisitos Relacionados: </w:t>
+      </w:r>
+      <w:r>
+        <w:rPr>
+          <w:rFonts w:ascii="Verdana" w:hAnsi="Verdana"/>
+          <w:color w:val="FF0000"/>
+          <w:sz w:val="22"/>
+        </w:rPr>
+        <w:t xml:space="preserve">RF 004, </w:t>
+      </w:r>
+    </w:p>
+    <w:p>
+      <w:pPr>
+        <w:jc w:val="both"/>
+        <w:rPr>
+          <w:rFonts w:ascii="Verdana" w:hAnsi="Verdana"/>
+          <w:sz w:val="22"/>
+        </w:rPr>
+      </w:pPr>
+      <w:r>
+        <w:rPr>
+          <w:rFonts w:ascii="Verdana" w:hAnsi="Verdana"/>
+          <w:b/>
+          <w:color w:val="FF0000"/>
+          <w:sz w:val="22"/>
+        </w:rPr>
+        <w:t>Regras de Domínio</w:t>
+      </w:r>
+      <w:r>
+        <w:rPr>
+          <w:rFonts w:ascii="Verdana" w:hAnsi="Verdana"/>
+          <w:b/>
+          <w:sz w:val="22"/>
+        </w:rPr>
+        <w:t>:</w:t>
       </w:r>
     </w:p>
     <w:p>
@@ -36071,7 +38394,25 @@
           <w:i/>
           <w:sz w:val="22"/>
         </w:rPr>
-        <w:t>Campo para a entrada e visualização do email do usuário</w:t>
+        <w:t xml:space="preserve">Campo para a entrada e visualização do </w:t>
+      </w:r>
+      <w:proofErr w:type="spellStart"/>
+      <w:r>
+        <w:rPr>
+          <w:rFonts w:ascii="Verdana" w:hAnsi="Verdana"/>
+          <w:i/>
+          <w:sz w:val="22"/>
+        </w:rPr>
+        <w:t>email</w:t>
+      </w:r>
+      <w:proofErr w:type="spellEnd"/>
+      <w:r>
+        <w:rPr>
+          <w:rFonts w:ascii="Verdana" w:hAnsi="Verdana"/>
+          <w:i/>
+          <w:sz w:val="22"/>
+        </w:rPr>
+        <w:t xml:space="preserve"> do usuário</w:t>
       </w:r>
     </w:p>
     <w:p>
@@ -36087,13 +38428,23 @@
           <w:sz w:val="22"/>
         </w:rPr>
       </w:pPr>
+      <w:proofErr w:type="spellStart"/>
       <w:r>
         <w:rPr>
           <w:rFonts w:ascii="Verdana" w:hAnsi="Verdana"/>
           <w:i/>
           <w:sz w:val="22"/>
         </w:rPr>
-        <w:t>Etc ...</w:t>
+        <w:t>Etc</w:t>
+      </w:r>
+      <w:proofErr w:type="spellEnd"/>
+      <w:r>
+        <w:rPr>
+          <w:rFonts w:ascii="Verdana" w:hAnsi="Verdana"/>
+          <w:i/>
+          <w:sz w:val="22"/>
+        </w:rPr>
+        <w:t xml:space="preserve"> ...</w:t>
       </w:r>
     </w:p>
     <w:p>
@@ -37502,7 +39853,7 @@
     </w:lvl>
   </w:abstractNum>
   <w:abstractNum w:abstractNumId="9" w15:restartNumberingAfterBreak="0">
-    <w:nsid w:val="5AEF5051"/>
+    <w:nsid w:val="4EAD7A9F"/>
     <w:multiLevelType w:val="multilevel"/>
     <w:tmpl w:val="ACC8EEC8"/>
     <w:lvl w:ilvl="0">
@@ -37615,7 +39966,7 @@
     </w:lvl>
   </w:abstractNum>
   <w:abstractNum w:abstractNumId="10" w15:restartNumberingAfterBreak="0">
-    <w:nsid w:val="7032040A"/>
+    <w:nsid w:val="5AEF5051"/>
     <w:multiLevelType w:val="multilevel"/>
     <w:tmpl w:val="ACC8EEC8"/>
     <w:lvl w:ilvl="0">
@@ -37728,7 +40079,7 @@
     </w:lvl>
   </w:abstractNum>
   <w:abstractNum w:abstractNumId="11" w15:restartNumberingAfterBreak="0">
-    <w:nsid w:val="7A1B35A1"/>
+    <w:nsid w:val="7032040A"/>
     <w:multiLevelType w:val="multilevel"/>
     <w:tmpl w:val="ACC8EEC8"/>
     <w:lvl w:ilvl="0">
@@ -37841,6 +40192,119 @@
     </w:lvl>
   </w:abstractNum>
   <w:abstractNum w:abstractNumId="12" w15:restartNumberingAfterBreak="0">
+    <w:nsid w:val="7A1B35A1"/>
+    <w:multiLevelType w:val="multilevel"/>
+    <w:tmpl w:val="ACC8EEC8"/>
+    <w:lvl w:ilvl="0">
+      <w:start w:val="1"/>
+      <w:numFmt w:val="decimal"/>
+      <w:lvlText w:val="%1."/>
+      <w:lvlJc w:val="left"/>
+      <w:pPr>
+        <w:ind w:left="720" w:hanging="360"/>
+      </w:pPr>
+      <w:rPr>
+        <w:u w:val="none"/>
+      </w:rPr>
+    </w:lvl>
+    <w:lvl w:ilvl="1">
+      <w:start w:val="1"/>
+      <w:numFmt w:val="lowerLetter"/>
+      <w:lvlText w:val="%2."/>
+      <w:lvlJc w:val="left"/>
+      <w:pPr>
+        <w:ind w:left="1440" w:hanging="360"/>
+      </w:pPr>
+      <w:rPr>
+        <w:u w:val="none"/>
+      </w:rPr>
+    </w:lvl>
+    <w:lvl w:ilvl="2">
+      <w:start w:val="1"/>
+      <w:numFmt w:val="lowerRoman"/>
+      <w:lvlText w:val="%3."/>
+      <w:lvlJc w:val="right"/>
+      <w:pPr>
+        <w:ind w:left="2160" w:hanging="360"/>
+      </w:pPr>
+      <w:rPr>
+        <w:u w:val="none"/>
+      </w:rPr>
+    </w:lvl>
+    <w:lvl w:ilvl="3">
+      <w:start w:val="1"/>
+      <w:numFmt w:val="decimal"/>
+      <w:lvlText w:val="%4."/>
+      <w:lvlJc w:val="left"/>
+      <w:pPr>
+        <w:ind w:left="2880" w:hanging="360"/>
+      </w:pPr>
+      <w:rPr>
+        <w:u w:val="none"/>
+      </w:rPr>
+    </w:lvl>
+    <w:lvl w:ilvl="4">
+      <w:start w:val="1"/>
+      <w:numFmt w:val="lowerLetter"/>
+      <w:lvlText w:val="%5."/>
+      <w:lvlJc w:val="left"/>
+      <w:pPr>
+        <w:ind w:left="3600" w:hanging="360"/>
+      </w:pPr>
+      <w:rPr>
+        <w:u w:val="none"/>
+      </w:rPr>
+    </w:lvl>
+    <w:lvl w:ilvl="5">
+      <w:start w:val="1"/>
+      <w:numFmt w:val="lowerRoman"/>
+      <w:lvlText w:val="%6."/>
+      <w:lvlJc w:val="right"/>
+      <w:pPr>
+        <w:ind w:left="4320" w:hanging="360"/>
+      </w:pPr>
+      <w:rPr>
+        <w:u w:val="none"/>
+      </w:rPr>
+    </w:lvl>
+    <w:lvl w:ilvl="6">
+      <w:start w:val="1"/>
+      <w:numFmt w:val="decimal"/>
+      <w:lvlText w:val="%7."/>
+      <w:lvlJc w:val="left"/>
+      <w:pPr>
+        <w:ind w:left="5040" w:hanging="360"/>
+      </w:pPr>
+      <w:rPr>
+        <w:u w:val="none"/>
+      </w:rPr>
+    </w:lvl>
+    <w:lvl w:ilvl="7">
+      <w:start w:val="1"/>
+      <w:numFmt w:val="lowerLetter"/>
+      <w:lvlText w:val="%8."/>
+      <w:lvlJc w:val="left"/>
+      <w:pPr>
+        <w:ind w:left="5760" w:hanging="360"/>
+      </w:pPr>
+      <w:rPr>
+        <w:u w:val="none"/>
+      </w:rPr>
+    </w:lvl>
+    <w:lvl w:ilvl="8">
+      <w:start w:val="1"/>
+      <w:numFmt w:val="lowerRoman"/>
+      <w:lvlText w:val="%9."/>
+      <w:lvlJc w:val="right"/>
+      <w:pPr>
+        <w:ind w:left="6480" w:hanging="360"/>
+      </w:pPr>
+      <w:rPr>
+        <w:u w:val="none"/>
+      </w:rPr>
+    </w:lvl>
+  </w:abstractNum>
+  <w:abstractNum w:abstractNumId="13" w15:restartNumberingAfterBreak="0">
     <w:nsid w:val="7B6C37C6"/>
     <w:multiLevelType w:val="multilevel"/>
     <w:tmpl w:val="EA44B0DC"/>
@@ -37954,7 +40418,7 @@
     </w:lvl>
   </w:abstractNum>
   <w:num w:numId="1">
-    <w:abstractNumId w:val="12"/>
+    <w:abstractNumId w:val="13"/>
   </w:num>
   <w:num w:numId="2">
     <w:abstractNumId w:val="8"/>
@@ -37975,13 +40439,13 @@
     <w:abstractNumId w:val="6"/>
   </w:num>
   <w:num w:numId="8">
-    <w:abstractNumId w:val="11"/>
+    <w:abstractNumId w:val="12"/>
   </w:num>
   <w:num w:numId="9">
     <w:abstractNumId w:val="3"/>
   </w:num>
   <w:num w:numId="10">
-    <w:abstractNumId w:val="10"/>
+    <w:abstractNumId w:val="11"/>
   </w:num>
   <w:num w:numId="11">
     <w:abstractNumId w:val="4"/>
@@ -37990,6 +40454,9 @@
     <w:abstractNumId w:val="0"/>
   </w:num>
   <w:num w:numId="13">
+    <w:abstractNumId w:val="10"/>
+  </w:num>
+  <w:num w:numId="14">
     <w:abstractNumId w:val="9"/>
   </w:num>
 </w:numbering>

</xml_diff>